<commit_message>
Added questions for exam
</commit_message>
<xml_diff>
--- a/software-design-spbsu/053904 - Проектирование программного обеспечения.docx
+++ b/software-design-spbsu/053904 - Проектирование программного обеспечения.docx
@@ -3974,15 +3974,7 @@
               <w:rPr>
                 <w:color w:val="000000"/>
               </w:rPr>
-              <w:t xml:space="preserve">”. Базовые принципы </w:t>
-            </w:r>
-            <w:bookmarkStart w:id="0" w:name="_GoBack"/>
-            <w:bookmarkEnd w:id="0"/>
-            <w:r>
-              <w:rPr>
-                <w:color w:val="000000"/>
-              </w:rPr>
-              <w:t>проектирования. Восходящее и нисходящее проектирование.</w:t>
+              <w:t>”. Базовые принципы проектирования. Восходящее и нисходящее проектирование.</w:t>
             </w:r>
             <w:r>
               <w:rPr>
@@ -6517,11 +6509,13 @@
         </w:tc>
       </w:tr>
     </w:tbl>
-    <w:p/>
-    <w:p>
-      <w:r>
-        <w:br w:type="page"/>
-      </w:r>
+    <w:p>
+      <w:pPr>
+        <w:rPr>
+          <w:rFonts w:ascii="Times New Roman" w:hAnsi="Times New Roman" w:cs="Times New Roman"/>
+          <w:b/>
+        </w:rPr>
+      </w:pPr>
     </w:p>
     <w:p>
       <w:r>
@@ -6646,7 +6640,7 @@
       <w:pPr>
         <w:numPr>
           <w:ilvl w:val="0"/>
-          <w:numId w:val="1"/>
+          <w:numId w:val="2"/>
         </w:numPr>
         <w:jc w:val="both"/>
         <w:rPr>
@@ -6664,7 +6658,7 @@
       <w:pPr>
         <w:numPr>
           <w:ilvl w:val="0"/>
-          <w:numId w:val="1"/>
+          <w:numId w:val="2"/>
         </w:numPr>
         <w:jc w:val="both"/>
         <w:rPr>
@@ -6682,7 +6676,7 @@
       <w:pPr>
         <w:numPr>
           <w:ilvl w:val="0"/>
-          <w:numId w:val="1"/>
+          <w:numId w:val="2"/>
         </w:numPr>
         <w:jc w:val="both"/>
         <w:rPr>
@@ -6700,7 +6694,7 @@
       <w:pPr>
         <w:numPr>
           <w:ilvl w:val="1"/>
-          <w:numId w:val="1"/>
+          <w:numId w:val="2"/>
         </w:numPr>
         <w:jc w:val="both"/>
         <w:rPr>
@@ -6718,7 +6712,7 @@
       <w:pPr>
         <w:numPr>
           <w:ilvl w:val="1"/>
-          <w:numId w:val="1"/>
+          <w:numId w:val="2"/>
         </w:numPr>
         <w:jc w:val="both"/>
         <w:rPr>
@@ -6736,7 +6730,7 @@
       <w:pPr>
         <w:numPr>
           <w:ilvl w:val="1"/>
-          <w:numId w:val="1"/>
+          <w:numId w:val="2"/>
         </w:numPr>
         <w:jc w:val="both"/>
         <w:rPr>
@@ -6790,7 +6784,7 @@
       <w:pPr>
         <w:numPr>
           <w:ilvl w:val="0"/>
-          <w:numId w:val="1"/>
+          <w:numId w:val="3"/>
         </w:numPr>
         <w:ind w:right="-132"/>
         <w:rPr>
@@ -6808,7 +6802,7 @@
       <w:pPr>
         <w:numPr>
           <w:ilvl w:val="0"/>
-          <w:numId w:val="1"/>
+          <w:numId w:val="3"/>
         </w:numPr>
         <w:ind w:right="-132"/>
         <w:rPr>
@@ -6826,7 +6820,7 @@
       <w:pPr>
         <w:numPr>
           <w:ilvl w:val="0"/>
-          <w:numId w:val="1"/>
+          <w:numId w:val="3"/>
         </w:numPr>
         <w:ind w:right="-132"/>
         <w:rPr>
@@ -6850,7 +6844,7 @@
       <w:pPr>
         <w:numPr>
           <w:ilvl w:val="0"/>
-          <w:numId w:val="1"/>
+          <w:numId w:val="3"/>
         </w:numPr>
         <w:ind w:right="-132"/>
         <w:rPr>
@@ -6875,7 +6869,7 @@
       <w:pPr>
         <w:numPr>
           <w:ilvl w:val="0"/>
-          <w:numId w:val="1"/>
+          <w:numId w:val="3"/>
         </w:numPr>
         <w:ind w:right="-132"/>
         <w:rPr>
@@ -6893,7 +6887,7 @@
       <w:pPr>
         <w:numPr>
           <w:ilvl w:val="0"/>
-          <w:numId w:val="1"/>
+          <w:numId w:val="3"/>
         </w:numPr>
         <w:ind w:right="-132"/>
         <w:rPr>
@@ -6937,7 +6931,7 @@
       <w:pPr>
         <w:numPr>
           <w:ilvl w:val="0"/>
-          <w:numId w:val="1"/>
+          <w:numId w:val="3"/>
         </w:numPr>
         <w:ind w:right="-132"/>
         <w:rPr>
@@ -6987,7 +6981,7 @@
       <w:pPr>
         <w:numPr>
           <w:ilvl w:val="0"/>
-          <w:numId w:val="1"/>
+          <w:numId w:val="3"/>
         </w:numPr>
         <w:ind w:right="-132"/>
         <w:rPr>
@@ -7056,7 +7050,7 @@
       <w:pPr>
         <w:numPr>
           <w:ilvl w:val="0"/>
-          <w:numId w:val="1"/>
+          <w:numId w:val="3"/>
         </w:numPr>
         <w:ind w:right="-132"/>
         <w:rPr>
@@ -7100,7 +7094,7 @@
       <w:pPr>
         <w:numPr>
           <w:ilvl w:val="0"/>
-          <w:numId w:val="1"/>
+          <w:numId w:val="3"/>
         </w:numPr>
         <w:ind w:right="-132"/>
         <w:rPr>
@@ -7131,7 +7125,7 @@
       <w:pPr>
         <w:numPr>
           <w:ilvl w:val="0"/>
-          <w:numId w:val="1"/>
+          <w:numId w:val="3"/>
         </w:numPr>
         <w:ind w:right="-132"/>
         <w:rPr>
@@ -7181,7 +7175,7 @@
       <w:pPr>
         <w:numPr>
           <w:ilvl w:val="0"/>
-          <w:numId w:val="1"/>
+          <w:numId w:val="3"/>
         </w:numPr>
         <w:ind w:right="-132"/>
         <w:rPr>
@@ -7231,7 +7225,7 @@
       <w:pPr>
         <w:numPr>
           <w:ilvl w:val="0"/>
-          <w:numId w:val="1"/>
+          <w:numId w:val="3"/>
         </w:numPr>
         <w:ind w:right="-132"/>
         <w:rPr>
@@ -7281,7 +7275,7 @@
       <w:pPr>
         <w:numPr>
           <w:ilvl w:val="0"/>
-          <w:numId w:val="1"/>
+          <w:numId w:val="3"/>
         </w:numPr>
         <w:ind w:right="-132"/>
         <w:rPr>
@@ -7299,7 +7293,7 @@
       <w:pPr>
         <w:numPr>
           <w:ilvl w:val="0"/>
-          <w:numId w:val="1"/>
+          <w:numId w:val="3"/>
         </w:numPr>
         <w:ind w:right="-132"/>
         <w:rPr>
@@ -7356,7 +7350,7 @@
       <w:pPr>
         <w:numPr>
           <w:ilvl w:val="0"/>
-          <w:numId w:val="1"/>
+          <w:numId w:val="3"/>
         </w:numPr>
         <w:ind w:right="-132"/>
         <w:rPr>
@@ -7375,7 +7369,7 @@
       <w:pPr>
         <w:numPr>
           <w:ilvl w:val="0"/>
-          <w:numId w:val="1"/>
+          <w:numId w:val="3"/>
         </w:numPr>
         <w:ind w:right="-132"/>
         <w:rPr>
@@ -7406,7 +7400,7 @@
       <w:pPr>
         <w:numPr>
           <w:ilvl w:val="0"/>
-          <w:numId w:val="1"/>
+          <w:numId w:val="3"/>
         </w:numPr>
         <w:ind w:right="-132"/>
         <w:rPr>
@@ -7470,7 +7464,7 @@
       <w:pPr>
         <w:numPr>
           <w:ilvl w:val="0"/>
-          <w:numId w:val="1"/>
+          <w:numId w:val="3"/>
         </w:numPr>
         <w:ind w:right="-132"/>
         <w:rPr>
@@ -7502,7 +7496,7 @@
       <w:pPr>
         <w:numPr>
           <w:ilvl w:val="0"/>
-          <w:numId w:val="1"/>
+          <w:numId w:val="3"/>
         </w:numPr>
         <w:ind w:right="-132"/>
         <w:rPr>
@@ -7520,7 +7514,7 @@
       <w:pPr>
         <w:numPr>
           <w:ilvl w:val="0"/>
-          <w:numId w:val="1"/>
+          <w:numId w:val="3"/>
         </w:numPr>
         <w:ind w:right="-132"/>
         <w:rPr>
@@ -7538,7 +7532,7 @@
       <w:pPr>
         <w:numPr>
           <w:ilvl w:val="0"/>
-          <w:numId w:val="1"/>
+          <w:numId w:val="3"/>
         </w:numPr>
         <w:ind w:right="-132"/>
         <w:rPr>
@@ -7556,7 +7550,7 @@
       <w:pPr>
         <w:numPr>
           <w:ilvl w:val="0"/>
-          <w:numId w:val="1"/>
+          <w:numId w:val="3"/>
         </w:numPr>
         <w:ind w:right="-132"/>
         <w:rPr>
@@ -7574,7 +7568,7 @@
       <w:pPr>
         <w:numPr>
           <w:ilvl w:val="0"/>
-          <w:numId w:val="1"/>
+          <w:numId w:val="3"/>
         </w:numPr>
         <w:ind w:right="-132"/>
         <w:rPr>
@@ -7598,7 +7592,7 @@
       <w:pPr>
         <w:numPr>
           <w:ilvl w:val="0"/>
-          <w:numId w:val="1"/>
+          <w:numId w:val="3"/>
         </w:numPr>
         <w:ind w:right="-132"/>
         <w:rPr>
@@ -7629,7 +7623,7 @@
       <w:pPr>
         <w:numPr>
           <w:ilvl w:val="0"/>
-          <w:numId w:val="1"/>
+          <w:numId w:val="3"/>
         </w:numPr>
         <w:ind w:right="-132"/>
         <w:rPr>
@@ -7647,7 +7641,7 @@
       <w:pPr>
         <w:numPr>
           <w:ilvl w:val="0"/>
-          <w:numId w:val="1"/>
+          <w:numId w:val="3"/>
         </w:numPr>
         <w:ind w:right="-132"/>
         <w:rPr>
@@ -7665,7 +7659,7 @@
       <w:pPr>
         <w:numPr>
           <w:ilvl w:val="0"/>
-          <w:numId w:val="1"/>
+          <w:numId w:val="3"/>
         </w:numPr>
         <w:ind w:right="-132"/>
         <w:rPr>
@@ -7722,7 +7716,7 @@
       <w:pPr>
         <w:numPr>
           <w:ilvl w:val="0"/>
-          <w:numId w:val="1"/>
+          <w:numId w:val="3"/>
         </w:numPr>
         <w:ind w:right="-132"/>
         <w:rPr>
@@ -7740,7 +7734,7 @@
       <w:pPr>
         <w:numPr>
           <w:ilvl w:val="0"/>
-          <w:numId w:val="1"/>
+          <w:numId w:val="3"/>
         </w:numPr>
         <w:ind w:right="-132"/>
         <w:rPr>
@@ -7790,7 +7784,7 @@
       <w:pPr>
         <w:numPr>
           <w:ilvl w:val="0"/>
-          <w:numId w:val="1"/>
+          <w:numId w:val="3"/>
         </w:numPr>
         <w:ind w:right="-132"/>
         <w:rPr>
@@ -7829,7 +7823,7 @@
       <w:pPr>
         <w:numPr>
           <w:ilvl w:val="0"/>
-          <w:numId w:val="1"/>
+          <w:numId w:val="3"/>
         </w:numPr>
         <w:ind w:right="-132"/>
         <w:rPr>
@@ -7892,7 +7886,7 @@
       <w:pPr>
         <w:numPr>
           <w:ilvl w:val="0"/>
-          <w:numId w:val="1"/>
+          <w:numId w:val="3"/>
         </w:numPr>
         <w:ind w:right="-132"/>
         <w:rPr>
@@ -7917,7 +7911,7 @@
       <w:pPr>
         <w:numPr>
           <w:ilvl w:val="0"/>
-          <w:numId w:val="1"/>
+          <w:numId w:val="3"/>
         </w:numPr>
         <w:ind w:right="-132"/>
         <w:rPr>
@@ -7942,7 +7936,7 @@
       <w:pPr>
         <w:numPr>
           <w:ilvl w:val="0"/>
-          <w:numId w:val="1"/>
+          <w:numId w:val="3"/>
         </w:numPr>
         <w:ind w:right="-132"/>
         <w:rPr>
@@ -7967,7 +7961,7 @@
       <w:pPr>
         <w:numPr>
           <w:ilvl w:val="0"/>
-          <w:numId w:val="1"/>
+          <w:numId w:val="3"/>
         </w:numPr>
         <w:ind w:right="-132"/>
         <w:rPr>
@@ -7992,7 +7986,7 @@
       <w:pPr>
         <w:numPr>
           <w:ilvl w:val="0"/>
-          <w:numId w:val="1"/>
+          <w:numId w:val="3"/>
         </w:numPr>
         <w:ind w:right="-132"/>
         <w:rPr>
@@ -8007,7 +8001,7 @@
       <w:pPr>
         <w:numPr>
           <w:ilvl w:val="0"/>
-          <w:numId w:val="1"/>
+          <w:numId w:val="3"/>
         </w:numPr>
         <w:ind w:right="-132"/>
         <w:rPr>
@@ -8030,7 +8024,7 @@
       <w:pPr>
         <w:numPr>
           <w:ilvl w:val="0"/>
-          <w:numId w:val="1"/>
+          <w:numId w:val="3"/>
         </w:numPr>
         <w:ind w:right="-132"/>
         <w:rPr>
@@ -8048,7 +8042,7 @@
       <w:pPr>
         <w:numPr>
           <w:ilvl w:val="0"/>
-          <w:numId w:val="1"/>
+          <w:numId w:val="3"/>
         </w:numPr>
         <w:ind w:right="-132"/>
         <w:rPr>
@@ -8063,7 +8057,7 @@
       <w:pPr>
         <w:numPr>
           <w:ilvl w:val="0"/>
-          <w:numId w:val="1"/>
+          <w:numId w:val="3"/>
         </w:numPr>
         <w:ind w:right="-132"/>
         <w:rPr>
@@ -8084,7 +8078,7 @@
       <w:pPr>
         <w:numPr>
           <w:ilvl w:val="0"/>
-          <w:numId w:val="1"/>
+          <w:numId w:val="3"/>
         </w:numPr>
         <w:ind w:right="-132"/>
         <w:rPr>
@@ -8099,7 +8093,7 @@
       <w:pPr>
         <w:numPr>
           <w:ilvl w:val="0"/>
-          <w:numId w:val="1"/>
+          <w:numId w:val="3"/>
         </w:numPr>
         <w:ind w:right="-132"/>
         <w:rPr>
@@ -8120,7 +8114,7 @@
       <w:pPr>
         <w:numPr>
           <w:ilvl w:val="0"/>
-          <w:numId w:val="1"/>
+          <w:numId w:val="3"/>
         </w:numPr>
         <w:ind w:right="-132"/>
         <w:rPr>
@@ -8153,7 +8147,7 @@
       <w:pPr>
         <w:numPr>
           <w:ilvl w:val="0"/>
-          <w:numId w:val="1"/>
+          <w:numId w:val="3"/>
         </w:numPr>
         <w:ind w:right="-132"/>
         <w:rPr>
@@ -8204,7 +8198,7 @@
       <w:pPr>
         <w:numPr>
           <w:ilvl w:val="0"/>
-          <w:numId w:val="1"/>
+          <w:numId w:val="3"/>
         </w:numPr>
         <w:ind w:right="-132"/>
         <w:rPr>
@@ -8323,9 +8317,11 @@
       <w:pPr>
         <w:numPr>
           <w:ilvl w:val="0"/>
-          <w:numId w:val="1"/>
+          <w:numId w:val="4"/>
         </w:numPr>
       </w:pPr>
+      <w:bookmarkStart w:id="0" w:name="_GoBack"/>
+      <w:bookmarkEnd w:id="0"/>
       <w:r>
         <w:t>Статус обучающегося: студент/магистрант/аспирант факультета, курса</w:t>
       </w:r>
@@ -8334,7 +8330,7 @@
       <w:pPr>
         <w:numPr>
           <w:ilvl w:val="0"/>
-          <w:numId w:val="1"/>
+          <w:numId w:val="4"/>
         </w:numPr>
       </w:pPr>
       <w:r>
@@ -8345,7 +8341,7 @@
       <w:pPr>
         <w:numPr>
           <w:ilvl w:val="0"/>
-          <w:numId w:val="1"/>
+          <w:numId w:val="4"/>
         </w:numPr>
       </w:pPr>
       <w:r>
@@ -8356,7 +8352,7 @@
       <w:pPr>
         <w:numPr>
           <w:ilvl w:val="1"/>
-          <w:numId w:val="1"/>
+          <w:numId w:val="4"/>
         </w:numPr>
       </w:pPr>
       <w:r>
@@ -8367,7 +8363,7 @@
       <w:pPr>
         <w:numPr>
           <w:ilvl w:val="1"/>
-          <w:numId w:val="1"/>
+          <w:numId w:val="4"/>
         </w:numPr>
       </w:pPr>
       <w:r>
@@ -8378,7 +8374,7 @@
       <w:pPr>
         <w:numPr>
           <w:ilvl w:val="1"/>
-          <w:numId w:val="1"/>
+          <w:numId w:val="4"/>
         </w:numPr>
       </w:pPr>
       <w:r>
@@ -8390,7 +8386,7 @@
       <w:pPr>
         <w:numPr>
           <w:ilvl w:val="0"/>
-          <w:numId w:val="1"/>
+          <w:numId w:val="4"/>
         </w:numPr>
       </w:pPr>
       <w:r>
@@ -8401,7 +8397,7 @@
       <w:pPr>
         <w:numPr>
           <w:ilvl w:val="1"/>
-          <w:numId w:val="1"/>
+          <w:numId w:val="4"/>
         </w:numPr>
       </w:pPr>
       <w:r>
@@ -8412,7 +8408,7 @@
       <w:pPr>
         <w:numPr>
           <w:ilvl w:val="1"/>
-          <w:numId w:val="1"/>
+          <w:numId w:val="4"/>
         </w:numPr>
       </w:pPr>
       <w:r>
@@ -8423,7 +8419,7 @@
       <w:pPr>
         <w:numPr>
           <w:ilvl w:val="1"/>
-          <w:numId w:val="1"/>
+          <w:numId w:val="4"/>
         </w:numPr>
       </w:pPr>
       <w:r>
@@ -8434,7 +8430,7 @@
       <w:pPr>
         <w:numPr>
           <w:ilvl w:val="1"/>
-          <w:numId w:val="1"/>
+          <w:numId w:val="4"/>
         </w:numPr>
       </w:pPr>
       <w:r>
@@ -8445,7 +8441,7 @@
       <w:pPr>
         <w:numPr>
           <w:ilvl w:val="0"/>
-          <w:numId w:val="1"/>
+          <w:numId w:val="4"/>
         </w:numPr>
       </w:pPr>
       <w:r>
@@ -8456,7 +8452,7 @@
       <w:pPr>
         <w:numPr>
           <w:ilvl w:val="1"/>
-          <w:numId w:val="1"/>
+          <w:numId w:val="4"/>
         </w:numPr>
       </w:pPr>
       <w:r>
@@ -8467,7 +8463,7 @@
       <w:pPr>
         <w:numPr>
           <w:ilvl w:val="1"/>
-          <w:numId w:val="1"/>
+          <w:numId w:val="4"/>
         </w:numPr>
       </w:pPr>
       <w:r>
@@ -8478,7 +8474,7 @@
       <w:pPr>
         <w:numPr>
           <w:ilvl w:val="1"/>
-          <w:numId w:val="1"/>
+          <w:numId w:val="4"/>
         </w:numPr>
       </w:pPr>
       <w:r>
@@ -8489,7 +8485,7 @@
       <w:pPr>
         <w:numPr>
           <w:ilvl w:val="1"/>
-          <w:numId w:val="1"/>
+          <w:numId w:val="4"/>
         </w:numPr>
       </w:pPr>
       <w:r>
@@ -8504,7 +8500,7 @@
       <w:pPr>
         <w:numPr>
           <w:ilvl w:val="0"/>
-          <w:numId w:val="1"/>
+          <w:numId w:val="4"/>
         </w:numPr>
       </w:pPr>
       <w:r>
@@ -9038,6 +9034,345 @@
 <file path=word/numbering.xml><?xml version="1.0" encoding="utf-8"?>
 <w:numbering xmlns:wpc="http://schemas.microsoft.com/office/word/2010/wordprocessingCanvas" xmlns:cx="http://schemas.microsoft.com/office/drawing/2014/chartex" xmlns:cx1="http://schemas.microsoft.com/office/drawing/2015/9/8/chartex" xmlns:cx2="http://schemas.microsoft.com/office/drawing/2015/10/21/chartex" xmlns:cx3="http://schemas.microsoft.com/office/drawing/2016/5/9/chartex" xmlns:cx4="http://schemas.microsoft.com/office/drawing/2016/5/10/chartex" xmlns:cx5="http://schemas.microsoft.com/office/drawing/2016/5/11/chartex" xmlns:cx6="http://schemas.microsoft.com/office/drawing/2016/5/12/chartex" xmlns:cx7="http://schemas.microsoft.com/office/drawing/2016/5/13/chartex" xmlns:cx8="http://schemas.microsoft.com/office/drawing/2016/5/14/chartex" xmlns:mc="http://schemas.openxmlformats.org/markup-compatibility/2006" xmlns:aink="http://schemas.microsoft.com/office/drawing/2016/ink" xmlns:am3d="http://schemas.microsoft.com/office/drawing/2017/model3d" xmlns:o="urn:schemas-microsoft-com:office:office" xmlns:r="http://schemas.openxmlformats.org/officeDocument/2006/relationships" xmlns:m="http://schemas.openxmlformats.org/officeDocument/2006/math" xmlns:v="urn:schemas-microsoft-com:vml" xmlns:wp14="http://schemas.microsoft.com/office/word/2010/wordprocessingDrawing" xmlns:wp="http://schemas.openxmlformats.org/drawingml/2006/wordprocessingDrawing" xmlns:w10="urn:schemas-microsoft-com:office:word" xmlns:w="http://schemas.openxmlformats.org/wordprocessingml/2006/main" xmlns:w14="http://schemas.microsoft.com/office/word/2010/wordml" xmlns:w15="http://schemas.microsoft.com/office/word/2012/wordml" xmlns:w16cid="http://schemas.microsoft.com/office/word/2016/wordml/cid" xmlns:w16se="http://schemas.microsoft.com/office/word/2015/wordml/symex" xmlns:wpg="http://schemas.microsoft.com/office/word/2010/wordprocessingGroup" xmlns:wpi="http://schemas.microsoft.com/office/word/2010/wordprocessingInk" xmlns:wne="http://schemas.microsoft.com/office/word/2006/wordml" xmlns:wps="http://schemas.microsoft.com/office/word/2010/wordprocessingShape" mc:Ignorable="w14 w15 w16se w16cid wp14">
   <w:abstractNum w:abstractNumId="0" w15:restartNumberingAfterBreak="0">
+    <w:nsid w:val="129808B4"/>
+    <w:multiLevelType w:val="multilevel"/>
+    <w:tmpl w:val="D7383A62"/>
+    <w:lvl w:ilvl="0">
+      <w:start w:val="1"/>
+      <w:numFmt w:val="decimal"/>
+      <w:lvlText w:val="%1."/>
+      <w:lvlJc w:val="left"/>
+      <w:pPr>
+        <w:tabs>
+          <w:tab w:val="num" w:pos="720"/>
+        </w:tabs>
+        <w:ind w:left="720" w:hanging="720"/>
+      </w:pPr>
+    </w:lvl>
+    <w:lvl w:ilvl="1">
+      <w:start w:val="1"/>
+      <w:numFmt w:val="decimal"/>
+      <w:lvlText w:val="%2."/>
+      <w:lvlJc w:val="left"/>
+      <w:pPr>
+        <w:tabs>
+          <w:tab w:val="num" w:pos="1440"/>
+        </w:tabs>
+        <w:ind w:left="1440" w:hanging="720"/>
+      </w:pPr>
+    </w:lvl>
+    <w:lvl w:ilvl="2">
+      <w:start w:val="1"/>
+      <w:numFmt w:val="decimal"/>
+      <w:lvlText w:val="%3."/>
+      <w:lvlJc w:val="left"/>
+      <w:pPr>
+        <w:tabs>
+          <w:tab w:val="num" w:pos="2160"/>
+        </w:tabs>
+        <w:ind w:left="2160" w:hanging="720"/>
+      </w:pPr>
+    </w:lvl>
+    <w:lvl w:ilvl="3">
+      <w:start w:val="1"/>
+      <w:numFmt w:val="decimal"/>
+      <w:lvlText w:val="%4."/>
+      <w:lvlJc w:val="left"/>
+      <w:pPr>
+        <w:tabs>
+          <w:tab w:val="num" w:pos="2880"/>
+        </w:tabs>
+        <w:ind w:left="2880" w:hanging="720"/>
+      </w:pPr>
+    </w:lvl>
+    <w:lvl w:ilvl="4">
+      <w:start w:val="1"/>
+      <w:numFmt w:val="decimal"/>
+      <w:lvlText w:val="%5."/>
+      <w:lvlJc w:val="left"/>
+      <w:pPr>
+        <w:tabs>
+          <w:tab w:val="num" w:pos="3600"/>
+        </w:tabs>
+        <w:ind w:left="3600" w:hanging="720"/>
+      </w:pPr>
+    </w:lvl>
+    <w:lvl w:ilvl="5">
+      <w:start w:val="1"/>
+      <w:numFmt w:val="decimal"/>
+      <w:lvlText w:val="%6."/>
+      <w:lvlJc w:val="left"/>
+      <w:pPr>
+        <w:tabs>
+          <w:tab w:val="num" w:pos="4320"/>
+        </w:tabs>
+        <w:ind w:left="4320" w:hanging="720"/>
+      </w:pPr>
+    </w:lvl>
+    <w:lvl w:ilvl="6">
+      <w:start w:val="1"/>
+      <w:numFmt w:val="decimal"/>
+      <w:lvlText w:val="%7."/>
+      <w:lvlJc w:val="left"/>
+      <w:pPr>
+        <w:tabs>
+          <w:tab w:val="num" w:pos="5040"/>
+        </w:tabs>
+        <w:ind w:left="5040" w:hanging="720"/>
+      </w:pPr>
+    </w:lvl>
+    <w:lvl w:ilvl="7">
+      <w:start w:val="1"/>
+      <w:numFmt w:val="decimal"/>
+      <w:lvlText w:val="%8."/>
+      <w:lvlJc w:val="left"/>
+      <w:pPr>
+        <w:tabs>
+          <w:tab w:val="num" w:pos="5760"/>
+        </w:tabs>
+        <w:ind w:left="5760" w:hanging="720"/>
+      </w:pPr>
+    </w:lvl>
+    <w:lvl w:ilvl="8">
+      <w:start w:val="1"/>
+      <w:numFmt w:val="decimal"/>
+      <w:lvlText w:val="%9."/>
+      <w:lvlJc w:val="left"/>
+      <w:pPr>
+        <w:tabs>
+          <w:tab w:val="num" w:pos="6480"/>
+        </w:tabs>
+        <w:ind w:left="6480" w:hanging="720"/>
+      </w:pPr>
+    </w:lvl>
+  </w:abstractNum>
+  <w:abstractNum w:abstractNumId="1" w15:restartNumberingAfterBreak="0">
+    <w:nsid w:val="47C1682F"/>
+    <w:multiLevelType w:val="multilevel"/>
+    <w:tmpl w:val="D7383A62"/>
+    <w:lvl w:ilvl="0">
+      <w:start w:val="1"/>
+      <w:numFmt w:val="decimal"/>
+      <w:lvlText w:val="%1."/>
+      <w:lvlJc w:val="left"/>
+      <w:pPr>
+        <w:tabs>
+          <w:tab w:val="num" w:pos="720"/>
+        </w:tabs>
+        <w:ind w:left="720" w:hanging="720"/>
+      </w:pPr>
+    </w:lvl>
+    <w:lvl w:ilvl="1">
+      <w:start w:val="1"/>
+      <w:numFmt w:val="decimal"/>
+      <w:lvlText w:val="%2."/>
+      <w:lvlJc w:val="left"/>
+      <w:pPr>
+        <w:tabs>
+          <w:tab w:val="num" w:pos="1440"/>
+        </w:tabs>
+        <w:ind w:left="1440" w:hanging="720"/>
+      </w:pPr>
+    </w:lvl>
+    <w:lvl w:ilvl="2">
+      <w:start w:val="1"/>
+      <w:numFmt w:val="decimal"/>
+      <w:lvlText w:val="%3."/>
+      <w:lvlJc w:val="left"/>
+      <w:pPr>
+        <w:tabs>
+          <w:tab w:val="num" w:pos="2160"/>
+        </w:tabs>
+        <w:ind w:left="2160" w:hanging="720"/>
+      </w:pPr>
+    </w:lvl>
+    <w:lvl w:ilvl="3">
+      <w:start w:val="1"/>
+      <w:numFmt w:val="decimal"/>
+      <w:lvlText w:val="%4."/>
+      <w:lvlJc w:val="left"/>
+      <w:pPr>
+        <w:tabs>
+          <w:tab w:val="num" w:pos="2880"/>
+        </w:tabs>
+        <w:ind w:left="2880" w:hanging="720"/>
+      </w:pPr>
+    </w:lvl>
+    <w:lvl w:ilvl="4">
+      <w:start w:val="1"/>
+      <w:numFmt w:val="decimal"/>
+      <w:lvlText w:val="%5."/>
+      <w:lvlJc w:val="left"/>
+      <w:pPr>
+        <w:tabs>
+          <w:tab w:val="num" w:pos="3600"/>
+        </w:tabs>
+        <w:ind w:left="3600" w:hanging="720"/>
+      </w:pPr>
+    </w:lvl>
+    <w:lvl w:ilvl="5">
+      <w:start w:val="1"/>
+      <w:numFmt w:val="decimal"/>
+      <w:lvlText w:val="%6."/>
+      <w:lvlJc w:val="left"/>
+      <w:pPr>
+        <w:tabs>
+          <w:tab w:val="num" w:pos="4320"/>
+        </w:tabs>
+        <w:ind w:left="4320" w:hanging="720"/>
+      </w:pPr>
+    </w:lvl>
+    <w:lvl w:ilvl="6">
+      <w:start w:val="1"/>
+      <w:numFmt w:val="decimal"/>
+      <w:lvlText w:val="%7."/>
+      <w:lvlJc w:val="left"/>
+      <w:pPr>
+        <w:tabs>
+          <w:tab w:val="num" w:pos="5040"/>
+        </w:tabs>
+        <w:ind w:left="5040" w:hanging="720"/>
+      </w:pPr>
+    </w:lvl>
+    <w:lvl w:ilvl="7">
+      <w:start w:val="1"/>
+      <w:numFmt w:val="decimal"/>
+      <w:lvlText w:val="%8."/>
+      <w:lvlJc w:val="left"/>
+      <w:pPr>
+        <w:tabs>
+          <w:tab w:val="num" w:pos="5760"/>
+        </w:tabs>
+        <w:ind w:left="5760" w:hanging="720"/>
+      </w:pPr>
+    </w:lvl>
+    <w:lvl w:ilvl="8">
+      <w:start w:val="1"/>
+      <w:numFmt w:val="decimal"/>
+      <w:lvlText w:val="%9."/>
+      <w:lvlJc w:val="left"/>
+      <w:pPr>
+        <w:tabs>
+          <w:tab w:val="num" w:pos="6480"/>
+        </w:tabs>
+        <w:ind w:left="6480" w:hanging="720"/>
+      </w:pPr>
+    </w:lvl>
+  </w:abstractNum>
+  <w:abstractNum w:abstractNumId="2" w15:restartNumberingAfterBreak="0">
+    <w:nsid w:val="4DF91526"/>
+    <w:multiLevelType w:val="multilevel"/>
+    <w:tmpl w:val="D7383A62"/>
+    <w:lvl w:ilvl="0">
+      <w:start w:val="1"/>
+      <w:numFmt w:val="decimal"/>
+      <w:lvlText w:val="%1."/>
+      <w:lvlJc w:val="left"/>
+      <w:pPr>
+        <w:tabs>
+          <w:tab w:val="num" w:pos="720"/>
+        </w:tabs>
+        <w:ind w:left="720" w:hanging="720"/>
+      </w:pPr>
+    </w:lvl>
+    <w:lvl w:ilvl="1">
+      <w:start w:val="1"/>
+      <w:numFmt w:val="decimal"/>
+      <w:lvlText w:val="%2."/>
+      <w:lvlJc w:val="left"/>
+      <w:pPr>
+        <w:tabs>
+          <w:tab w:val="num" w:pos="1440"/>
+        </w:tabs>
+        <w:ind w:left="1440" w:hanging="720"/>
+      </w:pPr>
+    </w:lvl>
+    <w:lvl w:ilvl="2">
+      <w:start w:val="1"/>
+      <w:numFmt w:val="decimal"/>
+      <w:lvlText w:val="%3."/>
+      <w:lvlJc w:val="left"/>
+      <w:pPr>
+        <w:tabs>
+          <w:tab w:val="num" w:pos="2160"/>
+        </w:tabs>
+        <w:ind w:left="2160" w:hanging="720"/>
+      </w:pPr>
+    </w:lvl>
+    <w:lvl w:ilvl="3">
+      <w:start w:val="1"/>
+      <w:numFmt w:val="decimal"/>
+      <w:lvlText w:val="%4."/>
+      <w:lvlJc w:val="left"/>
+      <w:pPr>
+        <w:tabs>
+          <w:tab w:val="num" w:pos="2880"/>
+        </w:tabs>
+        <w:ind w:left="2880" w:hanging="720"/>
+      </w:pPr>
+    </w:lvl>
+    <w:lvl w:ilvl="4">
+      <w:start w:val="1"/>
+      <w:numFmt w:val="decimal"/>
+      <w:lvlText w:val="%5."/>
+      <w:lvlJc w:val="left"/>
+      <w:pPr>
+        <w:tabs>
+          <w:tab w:val="num" w:pos="3600"/>
+        </w:tabs>
+        <w:ind w:left="3600" w:hanging="720"/>
+      </w:pPr>
+    </w:lvl>
+    <w:lvl w:ilvl="5">
+      <w:start w:val="1"/>
+      <w:numFmt w:val="decimal"/>
+      <w:lvlText w:val="%6."/>
+      <w:lvlJc w:val="left"/>
+      <w:pPr>
+        <w:tabs>
+          <w:tab w:val="num" w:pos="4320"/>
+        </w:tabs>
+        <w:ind w:left="4320" w:hanging="720"/>
+      </w:pPr>
+    </w:lvl>
+    <w:lvl w:ilvl="6">
+      <w:start w:val="1"/>
+      <w:numFmt w:val="decimal"/>
+      <w:lvlText w:val="%7."/>
+      <w:lvlJc w:val="left"/>
+      <w:pPr>
+        <w:tabs>
+          <w:tab w:val="num" w:pos="5040"/>
+        </w:tabs>
+        <w:ind w:left="5040" w:hanging="720"/>
+      </w:pPr>
+    </w:lvl>
+    <w:lvl w:ilvl="7">
+      <w:start w:val="1"/>
+      <w:numFmt w:val="decimal"/>
+      <w:lvlText w:val="%8."/>
+      <w:lvlJc w:val="left"/>
+      <w:pPr>
+        <w:tabs>
+          <w:tab w:val="num" w:pos="5760"/>
+        </w:tabs>
+        <w:ind w:left="5760" w:hanging="720"/>
+      </w:pPr>
+    </w:lvl>
+    <w:lvl w:ilvl="8">
+      <w:start w:val="1"/>
+      <w:numFmt w:val="decimal"/>
+      <w:lvlText w:val="%9."/>
+      <w:lvlJc w:val="left"/>
+      <w:pPr>
+        <w:tabs>
+          <w:tab w:val="num" w:pos="6480"/>
+        </w:tabs>
+        <w:ind w:left="6480" w:hanging="720"/>
+      </w:pPr>
+    </w:lvl>
+  </w:abstractNum>
+  <w:abstractNum w:abstractNumId="3" w15:restartNumberingAfterBreak="0">
     <w:nsid w:val="7B787F6E"/>
     <w:multiLevelType w:val="multilevel"/>
     <w:tmpl w:val="D7383A62"/>
@@ -9151,7 +9486,16 @@
     </w:lvl>
   </w:abstractNum>
   <w:num w:numId="1">
+    <w:abstractNumId w:val="3"/>
+  </w:num>
+  <w:num w:numId="2">
+    <w:abstractNumId w:val="2"/>
+  </w:num>
+  <w:num w:numId="3">
     <w:abstractNumId w:val="0"/>
+  </w:num>
+  <w:num w:numId="4">
+    <w:abstractNumId w:val="1"/>
   </w:num>
 </w:numbering>
 </file>
@@ -9324,7 +9668,7 @@
     <w:lsdException w:name="Table Web 2" w:semiHidden="1" w:unhideWhenUsed="1"/>
     <w:lsdException w:name="Table Web 3" w:semiHidden="1" w:unhideWhenUsed="1"/>
     <w:lsdException w:name="Balloon Text" w:semiHidden="1" w:unhideWhenUsed="1"/>
-    <w:lsdException w:name="Table Grid" w:semiHidden="1" w:uiPriority="59" w:unhideWhenUsed="1"/>
+    <w:lsdException w:name="Table Grid" w:uiPriority="59"/>
     <w:lsdException w:name="Table Theme" w:semiHidden="1" w:unhideWhenUsed="1"/>
     <w:lsdException w:name="Placeholder Text" w:semiHidden="1"/>
     <w:lsdException w:name="No Spacing" w:uiPriority="1" w:qFormat="1"/>

</xml_diff>

<commit_message>
Updated program for SPbSU Software Design course
</commit_message>
<xml_diff>
--- a/software-design-spbsu/053904 - Проектирование программного обеспечения.docx
+++ b/software-design-spbsu/053904 - Проектирование программного обеспечения.docx
@@ -6795,13 +6795,7 @@
               <w:rPr>
                 <w:rFonts w:ascii="Times New Roman" w:hAnsi="Times New Roman" w:cs="Times New Roman"/>
               </w:rPr>
-              <w:t xml:space="preserve">, примеры архитектур. </w:t>
-            </w:r>
-            <w:r>
-              <w:rPr>
-                <w:rFonts w:ascii="Times New Roman" w:hAnsi="Times New Roman" w:cs="Times New Roman"/>
-              </w:rPr>
-              <w:t xml:space="preserve">Развёртывание и балансировка нагрузки, пример: </w:t>
+              <w:t xml:space="preserve">, примеры архитектур. Развёртывание и балансировка нагрузки, пример: </w:t>
             </w:r>
             <w:r>
               <w:rPr>
@@ -7300,21 +7294,65 @@
           <w:rFonts w:ascii="Times New Roman" w:hAnsi="Times New Roman" w:cs="Times New Roman"/>
           <w:bCs/>
         </w:rPr>
-        <w:t>Устный экзамен проводится в соответствии с заранее опубликованным списком вопросов, покрывающих рассмотренные на лекционных занятиях темы. Студент должен в ходе экзамена ответить на два вопроса, на подготовку ответа на которые даётся не менее 40 минут</w:t>
+        <w:t>Экзамен проводится в устной форме</w:t>
       </w:r>
       <w:r>
         <w:rPr>
           <w:rFonts w:ascii="Times New Roman" w:hAnsi="Times New Roman" w:cs="Times New Roman"/>
           <w:bCs/>
         </w:rPr>
-        <w:t xml:space="preserve"> (при подготовке можно пользоваться литературой)</w:t>
+        <w:t>.</w:t>
       </w:r>
       <w:r>
         <w:rPr>
           <w:rFonts w:ascii="Times New Roman" w:hAnsi="Times New Roman" w:cs="Times New Roman"/>
           <w:bCs/>
         </w:rPr>
-        <w:t>, а также на несколько дополнительных вопросов, без подготовки. Количество и содержание дополнительных вопросов – на усмотрение преподавателя, принимающего экзамен. Каждый ответ оценивается по шкале от 0 (нет ответа) до 5 (очень хороший ответ), результирующая оценка получается следующим образом:</w:t>
+        <w:t xml:space="preserve"> Билет состоит из двух вопросов</w:t>
+      </w:r>
+      <w:r>
+        <w:rPr>
+          <w:rFonts w:ascii="Times New Roman" w:hAnsi="Times New Roman" w:cs="Times New Roman"/>
+          <w:bCs/>
+        </w:rPr>
+        <w:t xml:space="preserve">, на подготовку ответа на которые даётся не менее </w:t>
+      </w:r>
+      <w:r>
+        <w:rPr>
+          <w:rFonts w:ascii="Times New Roman" w:hAnsi="Times New Roman" w:cs="Times New Roman"/>
+          <w:bCs/>
+        </w:rPr>
+        <w:t>одного академического часа</w:t>
+      </w:r>
+      <w:r>
+        <w:rPr>
+          <w:rFonts w:ascii="Times New Roman" w:hAnsi="Times New Roman" w:cs="Times New Roman"/>
+          <w:bCs/>
+        </w:rPr>
+        <w:t xml:space="preserve"> (при подготовке можно поль</w:t>
+      </w:r>
+      <w:bookmarkStart w:id="0" w:name="_GoBack"/>
+      <w:bookmarkEnd w:id="0"/>
+      <w:r>
+        <w:rPr>
+          <w:rFonts w:ascii="Times New Roman" w:hAnsi="Times New Roman" w:cs="Times New Roman"/>
+          <w:bCs/>
+        </w:rPr>
+        <w:t>зоваться литературой)</w:t>
+      </w:r>
+      <w:r>
+        <w:rPr>
+          <w:rFonts w:ascii="Times New Roman" w:hAnsi="Times New Roman" w:cs="Times New Roman"/>
+          <w:bCs/>
+        </w:rPr>
+        <w:t>. После ответа на вопросы билета преподаватель вправе задать дополнительные вопросы по любой теме из списка вопросов, вынесенных на экзамен</w:t>
+      </w:r>
+      <w:r>
+        <w:rPr>
+          <w:rFonts w:ascii="Times New Roman" w:hAnsi="Times New Roman" w:cs="Times New Roman"/>
+          <w:bCs/>
+        </w:rPr>
+        <w:t>. Количество и содержание дополнительных вопросов – на усмотрение преподавателя, принимающего экзамен. Каждый ответ оценивается по шкале от 0 (нет ответа) до 5 (очень хороший ответ), результирующая оценка получается следующим образом:</w:t>
       </w:r>
     </w:p>
     <w:p>
@@ -7940,31 +7978,7 @@
         <w:rPr>
           <w:rFonts w:ascii="Times New Roman" w:hAnsi="Times New Roman" w:cs="Times New Roman"/>
         </w:rPr>
-        <w:t xml:space="preserve">Концептуальное моделирование и моделирование данных: диаграммы </w:t>
-      </w:r>
-      <w:r>
-        <w:rPr>
-          <w:rFonts w:ascii="Times New Roman" w:hAnsi="Times New Roman" w:cs="Times New Roman"/>
-        </w:rPr>
-        <w:t>«</w:t>
-      </w:r>
-      <w:r>
-        <w:rPr>
-          <w:rFonts w:ascii="Times New Roman" w:hAnsi="Times New Roman" w:cs="Times New Roman"/>
-        </w:rPr>
-        <w:t>Сущность-связь</w:t>
-      </w:r>
-      <w:r>
-        <w:rPr>
-          <w:rFonts w:ascii="Times New Roman" w:hAnsi="Times New Roman" w:cs="Times New Roman"/>
-        </w:rPr>
-        <w:t>»</w:t>
-      </w:r>
-      <w:r>
-        <w:rPr>
-          <w:rFonts w:ascii="Times New Roman" w:hAnsi="Times New Roman" w:cs="Times New Roman"/>
-        </w:rPr>
-        <w:t xml:space="preserve">, </w:t>
+        <w:t xml:space="preserve">Концептуальное моделирование и моделирование данных: диаграммы «Сущность-связь», </w:t>
       </w:r>
       <w:r>
         <w:rPr>
@@ -8119,37 +8133,7 @@
         <w:rPr>
           <w:rFonts w:ascii="Times New Roman" w:hAnsi="Times New Roman" w:cs="Times New Roman"/>
         </w:rPr>
-        <w:t xml:space="preserve">Паттерны </w:t>
-      </w:r>
-      <w:r>
-        <w:rPr>
-          <w:rFonts w:ascii="Times New Roman" w:hAnsi="Times New Roman" w:cs="Times New Roman"/>
-        </w:rPr>
-        <w:t>«</w:t>
-      </w:r>
-      <w:r>
-        <w:rPr>
-          <w:rFonts w:ascii="Times New Roman" w:hAnsi="Times New Roman" w:cs="Times New Roman"/>
-        </w:rPr>
-        <w:t>Компоновщик</w:t>
-      </w:r>
-      <w:r>
-        <w:rPr>
-          <w:rFonts w:ascii="Times New Roman" w:hAnsi="Times New Roman" w:cs="Times New Roman"/>
-        </w:rPr>
-        <w:t>»</w:t>
-      </w:r>
-      <w:r>
-        <w:rPr>
-          <w:rFonts w:ascii="Times New Roman" w:hAnsi="Times New Roman" w:cs="Times New Roman"/>
-        </w:rPr>
-        <w:t xml:space="preserve">, </w:t>
-      </w:r>
-      <w:r>
-        <w:rPr>
-          <w:rFonts w:ascii="Times New Roman" w:hAnsi="Times New Roman" w:cs="Times New Roman"/>
-        </w:rPr>
-        <w:t>«</w:t>
+        <w:t>Паттерны «Компоновщик», «</w:t>
       </w:r>
       <w:proofErr w:type="spellStart"/>
       <w:r>
@@ -8163,37 +8147,7 @@
         <w:rPr>
           <w:rFonts w:ascii="Times New Roman" w:hAnsi="Times New Roman" w:cs="Times New Roman"/>
         </w:rPr>
-        <w:t>»</w:t>
-      </w:r>
-      <w:r>
-        <w:rPr>
-          <w:rFonts w:ascii="Times New Roman" w:hAnsi="Times New Roman" w:cs="Times New Roman"/>
-        </w:rPr>
-        <w:t xml:space="preserve">, </w:t>
-      </w:r>
-      <w:r>
-        <w:rPr>
-          <w:rFonts w:ascii="Times New Roman" w:hAnsi="Times New Roman" w:cs="Times New Roman"/>
-        </w:rPr>
-        <w:t>«</w:t>
-      </w:r>
-      <w:r>
-        <w:rPr>
-          <w:rFonts w:ascii="Times New Roman" w:hAnsi="Times New Roman" w:cs="Times New Roman"/>
-        </w:rPr>
-        <w:t>Стратегия</w:t>
-      </w:r>
-      <w:r>
-        <w:rPr>
-          <w:rFonts w:ascii="Times New Roman" w:hAnsi="Times New Roman" w:cs="Times New Roman"/>
-        </w:rPr>
-        <w:t>»</w:t>
-      </w:r>
-      <w:r>
-        <w:rPr>
-          <w:rFonts w:ascii="Times New Roman" w:hAnsi="Times New Roman" w:cs="Times New Roman"/>
-        </w:rPr>
-        <w:t>.</w:t>
+        <w:t>», «Стратегия».</w:t>
       </w:r>
     </w:p>
     <w:p>
@@ -8324,79 +8278,7 @@
         <w:rPr>
           <w:rFonts w:ascii="Times New Roman" w:hAnsi="Times New Roman" w:cs="Times New Roman"/>
         </w:rPr>
-        <w:t xml:space="preserve">Паттерны </w:t>
-      </w:r>
-      <w:r>
-        <w:rPr>
-          <w:rFonts w:ascii="Times New Roman" w:hAnsi="Times New Roman" w:cs="Times New Roman"/>
-        </w:rPr>
-        <w:t>«</w:t>
-      </w:r>
-      <w:r>
-        <w:rPr>
-          <w:rFonts w:ascii="Times New Roman" w:hAnsi="Times New Roman" w:cs="Times New Roman"/>
-        </w:rPr>
-        <w:t>Мост</w:t>
-      </w:r>
-      <w:r>
-        <w:rPr>
-          <w:rFonts w:ascii="Times New Roman" w:hAnsi="Times New Roman" w:cs="Times New Roman"/>
-        </w:rPr>
-        <w:t>»</w:t>
-      </w:r>
-      <w:r>
-        <w:rPr>
-          <w:rFonts w:ascii="Times New Roman" w:hAnsi="Times New Roman" w:cs="Times New Roman"/>
-        </w:rPr>
-        <w:t xml:space="preserve">, </w:t>
-      </w:r>
-      <w:r>
-        <w:rPr>
-          <w:rFonts w:ascii="Times New Roman" w:hAnsi="Times New Roman" w:cs="Times New Roman"/>
-        </w:rPr>
-        <w:t>«</w:t>
-      </w:r>
-      <w:r>
-        <w:rPr>
-          <w:rFonts w:ascii="Times New Roman" w:hAnsi="Times New Roman" w:cs="Times New Roman"/>
-        </w:rPr>
-        <w:t>Приспособленец</w:t>
-      </w:r>
-      <w:r>
-        <w:rPr>
-          <w:rFonts w:ascii="Times New Roman" w:hAnsi="Times New Roman" w:cs="Times New Roman"/>
-        </w:rPr>
-        <w:t>»</w:t>
-      </w:r>
-      <w:r>
-        <w:rPr>
-          <w:rFonts w:ascii="Times New Roman" w:hAnsi="Times New Roman" w:cs="Times New Roman"/>
-        </w:rPr>
-        <w:t xml:space="preserve">, </w:t>
-      </w:r>
-      <w:r>
-        <w:rPr>
-          <w:rFonts w:ascii="Times New Roman" w:hAnsi="Times New Roman" w:cs="Times New Roman"/>
-        </w:rPr>
-        <w:t>«</w:t>
-      </w:r>
-      <w:r>
-        <w:rPr>
-          <w:rFonts w:ascii="Times New Roman" w:hAnsi="Times New Roman" w:cs="Times New Roman"/>
-        </w:rPr>
-        <w:t>Спецификация</w:t>
-      </w:r>
-      <w:r>
-        <w:rPr>
-          <w:rFonts w:ascii="Times New Roman" w:hAnsi="Times New Roman" w:cs="Times New Roman"/>
-        </w:rPr>
-        <w:t>»</w:t>
-      </w:r>
-      <w:r>
-        <w:rPr>
-          <w:rFonts w:ascii="Times New Roman" w:hAnsi="Times New Roman" w:cs="Times New Roman"/>
-        </w:rPr>
-        <w:t>.</w:t>
+        <w:t>Паттерны «Мост», «Приспособленец», «Спецификация».</w:t>
       </w:r>
     </w:p>
     <w:p>
@@ -8414,79 +8296,7 @@
         <w:rPr>
           <w:rFonts w:ascii="Times New Roman" w:hAnsi="Times New Roman" w:cs="Times New Roman"/>
         </w:rPr>
-        <w:t xml:space="preserve">Паттерны </w:t>
-      </w:r>
-      <w:r>
-        <w:rPr>
-          <w:rFonts w:ascii="Times New Roman" w:hAnsi="Times New Roman" w:cs="Times New Roman"/>
-        </w:rPr>
-        <w:t>«</w:t>
-      </w:r>
-      <w:r>
-        <w:rPr>
-          <w:rFonts w:ascii="Times New Roman" w:hAnsi="Times New Roman" w:cs="Times New Roman"/>
-        </w:rPr>
-        <w:t>Фабричный метод</w:t>
-      </w:r>
-      <w:r>
-        <w:rPr>
-          <w:rFonts w:ascii="Times New Roman" w:hAnsi="Times New Roman" w:cs="Times New Roman"/>
-        </w:rPr>
-        <w:t>»</w:t>
-      </w:r>
-      <w:r>
-        <w:rPr>
-          <w:rFonts w:ascii="Times New Roman" w:hAnsi="Times New Roman" w:cs="Times New Roman"/>
-        </w:rPr>
-        <w:t xml:space="preserve">, </w:t>
-      </w:r>
-      <w:r>
-        <w:rPr>
-          <w:rFonts w:ascii="Times New Roman" w:hAnsi="Times New Roman" w:cs="Times New Roman"/>
-        </w:rPr>
-        <w:t>«</w:t>
-      </w:r>
-      <w:r>
-        <w:rPr>
-          <w:rFonts w:ascii="Times New Roman" w:hAnsi="Times New Roman" w:cs="Times New Roman"/>
-        </w:rPr>
-        <w:t>Шаблонный метод</w:t>
-      </w:r>
-      <w:r>
-        <w:rPr>
-          <w:rFonts w:ascii="Times New Roman" w:hAnsi="Times New Roman" w:cs="Times New Roman"/>
-        </w:rPr>
-        <w:t>»</w:t>
-      </w:r>
-      <w:r>
-        <w:rPr>
-          <w:rFonts w:ascii="Times New Roman" w:hAnsi="Times New Roman" w:cs="Times New Roman"/>
-        </w:rPr>
-        <w:t xml:space="preserve">, </w:t>
-      </w:r>
-      <w:r>
-        <w:rPr>
-          <w:rFonts w:ascii="Times New Roman" w:hAnsi="Times New Roman" w:cs="Times New Roman"/>
-        </w:rPr>
-        <w:t>«</w:t>
-      </w:r>
-      <w:r>
-        <w:rPr>
-          <w:rFonts w:ascii="Times New Roman" w:hAnsi="Times New Roman" w:cs="Times New Roman"/>
-        </w:rPr>
-        <w:t>Абстрактная фабрика</w:t>
-      </w:r>
-      <w:r>
-        <w:rPr>
-          <w:rFonts w:ascii="Times New Roman" w:hAnsi="Times New Roman" w:cs="Times New Roman"/>
-        </w:rPr>
-        <w:t>»</w:t>
-      </w:r>
-      <w:r>
-        <w:rPr>
-          <w:rFonts w:ascii="Times New Roman" w:hAnsi="Times New Roman" w:cs="Times New Roman"/>
-        </w:rPr>
-        <w:t>.</w:t>
+        <w:t>Паттерны «Фабричный метод», «Шаблонный метод», «Абстрактная фабрика».</w:t>
       </w:r>
     </w:p>
     <w:p>
@@ -8504,79 +8314,7 @@
         <w:rPr>
           <w:rFonts w:ascii="Times New Roman" w:hAnsi="Times New Roman" w:cs="Times New Roman"/>
         </w:rPr>
-        <w:t xml:space="preserve">Паттерны </w:t>
-      </w:r>
-      <w:r>
-        <w:rPr>
-          <w:rFonts w:ascii="Times New Roman" w:hAnsi="Times New Roman" w:cs="Times New Roman"/>
-        </w:rPr>
-        <w:t>«</w:t>
-      </w:r>
-      <w:r>
-        <w:rPr>
-          <w:rFonts w:ascii="Times New Roman" w:hAnsi="Times New Roman" w:cs="Times New Roman"/>
-        </w:rPr>
-        <w:t>Одиночка</w:t>
-      </w:r>
-      <w:r>
-        <w:rPr>
-          <w:rFonts w:ascii="Times New Roman" w:hAnsi="Times New Roman" w:cs="Times New Roman"/>
-        </w:rPr>
-        <w:t>»</w:t>
-      </w:r>
-      <w:r>
-        <w:rPr>
-          <w:rFonts w:ascii="Times New Roman" w:hAnsi="Times New Roman" w:cs="Times New Roman"/>
-        </w:rPr>
-        <w:t xml:space="preserve">, </w:t>
-      </w:r>
-      <w:r>
-        <w:rPr>
-          <w:rFonts w:ascii="Times New Roman" w:hAnsi="Times New Roman" w:cs="Times New Roman"/>
-        </w:rPr>
-        <w:t>«</w:t>
-      </w:r>
-      <w:r>
-        <w:rPr>
-          <w:rFonts w:ascii="Times New Roman" w:hAnsi="Times New Roman" w:cs="Times New Roman"/>
-        </w:rPr>
-        <w:t>Прототип</w:t>
-      </w:r>
-      <w:r>
-        <w:rPr>
-          <w:rFonts w:ascii="Times New Roman" w:hAnsi="Times New Roman" w:cs="Times New Roman"/>
-        </w:rPr>
-        <w:t>»</w:t>
-      </w:r>
-      <w:r>
-        <w:rPr>
-          <w:rFonts w:ascii="Times New Roman" w:hAnsi="Times New Roman" w:cs="Times New Roman"/>
-        </w:rPr>
-        <w:t xml:space="preserve">, </w:t>
-      </w:r>
-      <w:r>
-        <w:rPr>
-          <w:rFonts w:ascii="Times New Roman" w:hAnsi="Times New Roman" w:cs="Times New Roman"/>
-        </w:rPr>
-        <w:t>«</w:t>
-      </w:r>
-      <w:r>
-        <w:rPr>
-          <w:rFonts w:ascii="Times New Roman" w:hAnsi="Times New Roman" w:cs="Times New Roman"/>
-        </w:rPr>
-        <w:t>Строитель</w:t>
-      </w:r>
-      <w:r>
-        <w:rPr>
-          <w:rFonts w:ascii="Times New Roman" w:hAnsi="Times New Roman" w:cs="Times New Roman"/>
-        </w:rPr>
-        <w:t>»</w:t>
-      </w:r>
-      <w:r>
-        <w:rPr>
-          <w:rFonts w:ascii="Times New Roman" w:hAnsi="Times New Roman" w:cs="Times New Roman"/>
-        </w:rPr>
-        <w:t>.</w:t>
+        <w:t>Паттерны «Одиночка», «Прототип», «Строитель».</w:t>
       </w:r>
     </w:p>
     <w:p>
@@ -8594,79 +8332,7 @@
         <w:rPr>
           <w:rFonts w:ascii="Times New Roman" w:hAnsi="Times New Roman" w:cs="Times New Roman"/>
         </w:rPr>
-        <w:t xml:space="preserve">Паттерны </w:t>
-      </w:r>
-      <w:r>
-        <w:rPr>
-          <w:rFonts w:ascii="Times New Roman" w:hAnsi="Times New Roman" w:cs="Times New Roman"/>
-        </w:rPr>
-        <w:t>«</w:t>
-      </w:r>
-      <w:r>
-        <w:rPr>
-          <w:rFonts w:ascii="Times New Roman" w:hAnsi="Times New Roman" w:cs="Times New Roman"/>
-        </w:rPr>
-        <w:t>Посредник</w:t>
-      </w:r>
-      <w:r>
-        <w:rPr>
-          <w:rFonts w:ascii="Times New Roman" w:hAnsi="Times New Roman" w:cs="Times New Roman"/>
-        </w:rPr>
-        <w:t>»</w:t>
-      </w:r>
-      <w:r>
-        <w:rPr>
-          <w:rFonts w:ascii="Times New Roman" w:hAnsi="Times New Roman" w:cs="Times New Roman"/>
-        </w:rPr>
-        <w:t xml:space="preserve">, </w:t>
-      </w:r>
-      <w:r>
-        <w:rPr>
-          <w:rFonts w:ascii="Times New Roman" w:hAnsi="Times New Roman" w:cs="Times New Roman"/>
-        </w:rPr>
-        <w:t>«</w:t>
-      </w:r>
-      <w:r>
-        <w:rPr>
-          <w:rFonts w:ascii="Times New Roman" w:hAnsi="Times New Roman" w:cs="Times New Roman"/>
-        </w:rPr>
-        <w:t>Команда</w:t>
-      </w:r>
-      <w:r>
-        <w:rPr>
-          <w:rFonts w:ascii="Times New Roman" w:hAnsi="Times New Roman" w:cs="Times New Roman"/>
-        </w:rPr>
-        <w:t>»</w:t>
-      </w:r>
-      <w:r>
-        <w:rPr>
-          <w:rFonts w:ascii="Times New Roman" w:hAnsi="Times New Roman" w:cs="Times New Roman"/>
-        </w:rPr>
-        <w:t xml:space="preserve">, </w:t>
-      </w:r>
-      <w:r>
-        <w:rPr>
-          <w:rFonts w:ascii="Times New Roman" w:hAnsi="Times New Roman" w:cs="Times New Roman"/>
-        </w:rPr>
-        <w:t>«</w:t>
-      </w:r>
-      <w:r>
-        <w:rPr>
-          <w:rFonts w:ascii="Times New Roman" w:hAnsi="Times New Roman" w:cs="Times New Roman"/>
-        </w:rPr>
-        <w:t>Цепочка ответственности</w:t>
-      </w:r>
-      <w:r>
-        <w:rPr>
-          <w:rFonts w:ascii="Times New Roman" w:hAnsi="Times New Roman" w:cs="Times New Roman"/>
-        </w:rPr>
-        <w:t>»</w:t>
-      </w:r>
-      <w:r>
-        <w:rPr>
-          <w:rFonts w:ascii="Times New Roman" w:hAnsi="Times New Roman" w:cs="Times New Roman"/>
-        </w:rPr>
-        <w:t>.</w:t>
+        <w:t>Паттерны «Посредник», «Команда», «Цепочка ответственности».</w:t>
       </w:r>
     </w:p>
     <w:p>
@@ -8684,103 +8350,7 @@
         <w:rPr>
           <w:rFonts w:ascii="Times New Roman" w:hAnsi="Times New Roman" w:cs="Times New Roman"/>
         </w:rPr>
-        <w:t xml:space="preserve">Паттерны </w:t>
-      </w:r>
-      <w:r>
-        <w:rPr>
-          <w:rFonts w:ascii="Times New Roman" w:hAnsi="Times New Roman" w:cs="Times New Roman"/>
-        </w:rPr>
-        <w:t>«</w:t>
-      </w:r>
-      <w:r>
-        <w:rPr>
-          <w:rFonts w:ascii="Times New Roman" w:hAnsi="Times New Roman" w:cs="Times New Roman"/>
-        </w:rPr>
-        <w:t>Наблюдатель</w:t>
-      </w:r>
-      <w:r>
-        <w:rPr>
-          <w:rFonts w:ascii="Times New Roman" w:hAnsi="Times New Roman" w:cs="Times New Roman"/>
-        </w:rPr>
-        <w:t>»</w:t>
-      </w:r>
-      <w:r>
-        <w:rPr>
-          <w:rFonts w:ascii="Times New Roman" w:hAnsi="Times New Roman" w:cs="Times New Roman"/>
-        </w:rPr>
-        <w:t xml:space="preserve">, </w:t>
-      </w:r>
-      <w:r>
-        <w:rPr>
-          <w:rFonts w:ascii="Times New Roman" w:hAnsi="Times New Roman" w:cs="Times New Roman"/>
-        </w:rPr>
-        <w:t>«</w:t>
-      </w:r>
-      <w:r>
-        <w:rPr>
-          <w:rFonts w:ascii="Times New Roman" w:hAnsi="Times New Roman" w:cs="Times New Roman"/>
-        </w:rPr>
-        <w:t>Состояние</w:t>
-      </w:r>
-      <w:r>
-        <w:rPr>
-          <w:rFonts w:ascii="Times New Roman" w:hAnsi="Times New Roman" w:cs="Times New Roman"/>
-        </w:rPr>
-        <w:t>»</w:t>
-      </w:r>
-      <w:r>
-        <w:rPr>
-          <w:rFonts w:ascii="Times New Roman" w:hAnsi="Times New Roman" w:cs="Times New Roman"/>
-        </w:rPr>
-        <w:t xml:space="preserve">, </w:t>
-      </w:r>
-      <w:r>
-        <w:rPr>
-          <w:rFonts w:ascii="Times New Roman" w:hAnsi="Times New Roman" w:cs="Times New Roman"/>
-        </w:rPr>
-        <w:t>«</w:t>
-      </w:r>
-      <w:r>
-        <w:rPr>
-          <w:rFonts w:ascii="Times New Roman" w:hAnsi="Times New Roman" w:cs="Times New Roman"/>
-        </w:rPr>
-        <w:t>Посетитель</w:t>
-      </w:r>
-      <w:r>
-        <w:rPr>
-          <w:rFonts w:ascii="Times New Roman" w:hAnsi="Times New Roman" w:cs="Times New Roman"/>
-        </w:rPr>
-        <w:t>»</w:t>
-      </w:r>
-      <w:r>
-        <w:rPr>
-          <w:rFonts w:ascii="Times New Roman" w:hAnsi="Times New Roman" w:cs="Times New Roman"/>
-        </w:rPr>
-        <w:t xml:space="preserve">, </w:t>
-      </w:r>
-      <w:r>
-        <w:rPr>
-          <w:rFonts w:ascii="Times New Roman" w:hAnsi="Times New Roman" w:cs="Times New Roman"/>
-        </w:rPr>
-        <w:t>«</w:t>
-      </w:r>
-      <w:r>
-        <w:rPr>
-          <w:rFonts w:ascii="Times New Roman" w:hAnsi="Times New Roman" w:cs="Times New Roman"/>
-        </w:rPr>
-        <w:t>Хранитель</w:t>
-      </w:r>
-      <w:r>
-        <w:rPr>
-          <w:rFonts w:ascii="Times New Roman" w:hAnsi="Times New Roman" w:cs="Times New Roman"/>
-        </w:rPr>
-        <w:t>»</w:t>
-      </w:r>
-      <w:r>
-        <w:rPr>
-          <w:rFonts w:ascii="Times New Roman" w:hAnsi="Times New Roman" w:cs="Times New Roman"/>
-        </w:rPr>
-        <w:t>.</w:t>
+        <w:t>Паттерны «Наблюдатель», «Состояние», «Посетитель», «Хранитель».</w:t>
       </w:r>
     </w:p>
     <w:p>
@@ -8807,199 +8377,7 @@
         <w:rPr>
           <w:rFonts w:ascii="Times New Roman" w:hAnsi="Times New Roman" w:cs="Times New Roman"/>
         </w:rPr>
-        <w:t xml:space="preserve"> </w:t>
-      </w:r>
-      <w:r>
-        <w:rPr>
-          <w:rFonts w:ascii="Times New Roman" w:hAnsi="Times New Roman" w:cs="Times New Roman"/>
-        </w:rPr>
-        <w:t>«</w:t>
-      </w:r>
-      <w:r>
-        <w:rPr>
-          <w:rFonts w:ascii="Times New Roman" w:hAnsi="Times New Roman" w:cs="Times New Roman"/>
-        </w:rPr>
-        <w:t>Круговая зависимость</w:t>
-      </w:r>
-      <w:r>
-        <w:rPr>
-          <w:rFonts w:ascii="Times New Roman" w:hAnsi="Times New Roman" w:cs="Times New Roman"/>
-        </w:rPr>
-        <w:t>»</w:t>
-      </w:r>
-      <w:r>
-        <w:rPr>
-          <w:rFonts w:ascii="Times New Roman" w:hAnsi="Times New Roman" w:cs="Times New Roman"/>
-        </w:rPr>
-        <w:t xml:space="preserve">, </w:t>
-      </w:r>
-      <w:r>
-        <w:rPr>
-          <w:rFonts w:ascii="Times New Roman" w:hAnsi="Times New Roman" w:cs="Times New Roman"/>
-        </w:rPr>
-        <w:t>«</w:t>
-      </w:r>
-      <w:r>
-        <w:rPr>
-          <w:rFonts w:ascii="Times New Roman" w:hAnsi="Times New Roman" w:cs="Times New Roman"/>
-        </w:rPr>
-        <w:t>Последовательная связность</w:t>
-      </w:r>
-      <w:r>
-        <w:rPr>
-          <w:rFonts w:ascii="Times New Roman" w:hAnsi="Times New Roman" w:cs="Times New Roman"/>
-        </w:rPr>
-        <w:t>»</w:t>
-      </w:r>
-      <w:r>
-        <w:rPr>
-          <w:rFonts w:ascii="Times New Roman" w:hAnsi="Times New Roman" w:cs="Times New Roman"/>
-        </w:rPr>
-        <w:t xml:space="preserve">, </w:t>
-      </w:r>
-      <w:r>
-        <w:rPr>
-          <w:rFonts w:ascii="Times New Roman" w:hAnsi="Times New Roman" w:cs="Times New Roman"/>
-        </w:rPr>
-        <w:t>«</w:t>
-      </w:r>
-      <w:r>
-        <w:rPr>
-          <w:rFonts w:ascii="Times New Roman" w:hAnsi="Times New Roman" w:cs="Times New Roman"/>
-        </w:rPr>
-        <w:t>Вызов предка</w:t>
-      </w:r>
-      <w:r>
-        <w:rPr>
-          <w:rFonts w:ascii="Times New Roman" w:hAnsi="Times New Roman" w:cs="Times New Roman"/>
-        </w:rPr>
-        <w:t>»</w:t>
-      </w:r>
-      <w:r>
-        <w:rPr>
-          <w:rFonts w:ascii="Times New Roman" w:hAnsi="Times New Roman" w:cs="Times New Roman"/>
-        </w:rPr>
-        <w:t xml:space="preserve">, </w:t>
-      </w:r>
-      <w:r>
-        <w:rPr>
-          <w:rFonts w:ascii="Times New Roman" w:hAnsi="Times New Roman" w:cs="Times New Roman"/>
-        </w:rPr>
-        <w:t>«</w:t>
-      </w:r>
-      <w:r>
-        <w:rPr>
-          <w:rFonts w:ascii="Times New Roman" w:hAnsi="Times New Roman" w:cs="Times New Roman"/>
-        </w:rPr>
-        <w:t>Проблема Йо-Йо</w:t>
-      </w:r>
-      <w:r>
-        <w:rPr>
-          <w:rFonts w:ascii="Times New Roman" w:hAnsi="Times New Roman" w:cs="Times New Roman"/>
-        </w:rPr>
-        <w:t>»</w:t>
-      </w:r>
-      <w:r>
-        <w:rPr>
-          <w:rFonts w:ascii="Times New Roman" w:hAnsi="Times New Roman" w:cs="Times New Roman"/>
-        </w:rPr>
-        <w:t xml:space="preserve">, </w:t>
-      </w:r>
-      <w:r>
-        <w:rPr>
-          <w:rFonts w:ascii="Times New Roman" w:hAnsi="Times New Roman" w:cs="Times New Roman"/>
-        </w:rPr>
-        <w:t>«</w:t>
-      </w:r>
-      <w:r>
-        <w:rPr>
-          <w:rFonts w:ascii="Times New Roman" w:hAnsi="Times New Roman" w:cs="Times New Roman"/>
-        </w:rPr>
-        <w:t>Активное ожидание</w:t>
-      </w:r>
-      <w:r>
-        <w:rPr>
-          <w:rFonts w:ascii="Times New Roman" w:hAnsi="Times New Roman" w:cs="Times New Roman"/>
-        </w:rPr>
-        <w:t>»</w:t>
-      </w:r>
-      <w:r>
-        <w:rPr>
-          <w:rFonts w:ascii="Times New Roman" w:hAnsi="Times New Roman" w:cs="Times New Roman"/>
-        </w:rPr>
-        <w:t xml:space="preserve">, </w:t>
-      </w:r>
-      <w:r>
-        <w:rPr>
-          <w:rFonts w:ascii="Times New Roman" w:hAnsi="Times New Roman" w:cs="Times New Roman"/>
-        </w:rPr>
-        <w:t>«</w:t>
-      </w:r>
-      <w:r>
-        <w:rPr>
-          <w:rFonts w:ascii="Times New Roman" w:hAnsi="Times New Roman" w:cs="Times New Roman"/>
-        </w:rPr>
-        <w:t>Сокрытие ошибки</w:t>
-      </w:r>
-      <w:r>
-        <w:rPr>
-          <w:rFonts w:ascii="Times New Roman" w:hAnsi="Times New Roman" w:cs="Times New Roman"/>
-        </w:rPr>
-        <w:t>»</w:t>
-      </w:r>
-      <w:r>
-        <w:rPr>
-          <w:rFonts w:ascii="Times New Roman" w:hAnsi="Times New Roman" w:cs="Times New Roman"/>
-        </w:rPr>
-        <w:t xml:space="preserve">, </w:t>
-      </w:r>
-      <w:r>
-        <w:rPr>
-          <w:rFonts w:ascii="Times New Roman" w:hAnsi="Times New Roman" w:cs="Times New Roman"/>
-        </w:rPr>
-        <w:t>«</w:t>
-      </w:r>
-      <w:r>
-        <w:rPr>
-          <w:rFonts w:ascii="Times New Roman" w:hAnsi="Times New Roman" w:cs="Times New Roman"/>
-        </w:rPr>
-        <w:t>Магические числа</w:t>
-      </w:r>
-      <w:r>
-        <w:rPr>
-          <w:rFonts w:ascii="Times New Roman" w:hAnsi="Times New Roman" w:cs="Times New Roman"/>
-        </w:rPr>
-        <w:t>»</w:t>
-      </w:r>
-      <w:r>
-        <w:rPr>
-          <w:rFonts w:ascii="Times New Roman" w:hAnsi="Times New Roman" w:cs="Times New Roman"/>
-        </w:rPr>
-        <w:t xml:space="preserve">, </w:t>
-      </w:r>
-      <w:r>
-        <w:rPr>
-          <w:rFonts w:ascii="Times New Roman" w:hAnsi="Times New Roman" w:cs="Times New Roman"/>
-        </w:rPr>
-        <w:t>«</w:t>
-      </w:r>
-      <w:r>
-        <w:rPr>
-          <w:rFonts w:ascii="Times New Roman" w:hAnsi="Times New Roman" w:cs="Times New Roman"/>
-        </w:rPr>
-        <w:t>Магические строки</w:t>
-      </w:r>
-      <w:r>
-        <w:rPr>
-          <w:rFonts w:ascii="Times New Roman" w:hAnsi="Times New Roman" w:cs="Times New Roman"/>
-        </w:rPr>
-        <w:t>»</w:t>
-      </w:r>
-      <w:r>
-        <w:rPr>
-          <w:rFonts w:ascii="Times New Roman" w:hAnsi="Times New Roman" w:cs="Times New Roman"/>
-        </w:rPr>
-        <w:t>.</w:t>
+        <w:t xml:space="preserve"> «Круговая зависимость», «Последовательная связность», «Вызов предка», «Проблема Йо-Йо», «Активное ожидание», «Сокрытие ошибки», «Магические числа», «Магические строки».</w:t>
       </w:r>
     </w:p>
     <w:p>
@@ -9025,127 +8403,7 @@
         <w:rPr>
           <w:rFonts w:ascii="Times New Roman" w:hAnsi="Times New Roman" w:cs="Times New Roman"/>
         </w:rPr>
-        <w:t xml:space="preserve"> </w:t>
-      </w:r>
-      <w:r>
-        <w:rPr>
-          <w:rFonts w:ascii="Times New Roman" w:hAnsi="Times New Roman" w:cs="Times New Roman"/>
-        </w:rPr>
-        <w:t>«</w:t>
-      </w:r>
-      <w:r>
-        <w:rPr>
-          <w:rFonts w:ascii="Times New Roman" w:hAnsi="Times New Roman" w:cs="Times New Roman"/>
-        </w:rPr>
-        <w:t>Божественный объект</w:t>
-      </w:r>
-      <w:r>
-        <w:rPr>
-          <w:rFonts w:ascii="Times New Roman" w:hAnsi="Times New Roman" w:cs="Times New Roman"/>
-        </w:rPr>
-        <w:t>»</w:t>
-      </w:r>
-      <w:r>
-        <w:rPr>
-          <w:rFonts w:ascii="Times New Roman" w:hAnsi="Times New Roman" w:cs="Times New Roman"/>
-        </w:rPr>
-        <w:t xml:space="preserve">, </w:t>
-      </w:r>
-      <w:r>
-        <w:rPr>
-          <w:rFonts w:ascii="Times New Roman" w:hAnsi="Times New Roman" w:cs="Times New Roman"/>
-        </w:rPr>
-        <w:t>«</w:t>
-      </w:r>
-      <w:r>
-        <w:rPr>
-          <w:rFonts w:ascii="Times New Roman" w:hAnsi="Times New Roman" w:cs="Times New Roman"/>
-        </w:rPr>
-        <w:t>Поток лавы</w:t>
-      </w:r>
-      <w:r>
-        <w:rPr>
-          <w:rFonts w:ascii="Times New Roman" w:hAnsi="Times New Roman" w:cs="Times New Roman"/>
-        </w:rPr>
-        <w:t>»</w:t>
-      </w:r>
-      <w:r>
-        <w:rPr>
-          <w:rFonts w:ascii="Times New Roman" w:hAnsi="Times New Roman" w:cs="Times New Roman"/>
-        </w:rPr>
-        <w:t xml:space="preserve">, </w:t>
-      </w:r>
-      <w:r>
-        <w:rPr>
-          <w:rFonts w:ascii="Times New Roman" w:hAnsi="Times New Roman" w:cs="Times New Roman"/>
-        </w:rPr>
-        <w:t>«</w:t>
-      </w:r>
-      <w:r>
-        <w:rPr>
-          <w:rFonts w:ascii="Times New Roman" w:hAnsi="Times New Roman" w:cs="Times New Roman"/>
-        </w:rPr>
-        <w:t>Функциональная декомпозиция</w:t>
-      </w:r>
-      <w:r>
-        <w:rPr>
-          <w:rFonts w:ascii="Times New Roman" w:hAnsi="Times New Roman" w:cs="Times New Roman"/>
-        </w:rPr>
-        <w:t>»</w:t>
-      </w:r>
-      <w:r>
-        <w:rPr>
-          <w:rFonts w:ascii="Times New Roman" w:hAnsi="Times New Roman" w:cs="Times New Roman"/>
-        </w:rPr>
-        <w:t xml:space="preserve">, </w:t>
-      </w:r>
-      <w:r>
-        <w:rPr>
-          <w:rFonts w:ascii="Times New Roman" w:hAnsi="Times New Roman" w:cs="Times New Roman"/>
-        </w:rPr>
-        <w:t>«</w:t>
-      </w:r>
-      <w:r>
-        <w:rPr>
-          <w:rFonts w:ascii="Times New Roman" w:hAnsi="Times New Roman" w:cs="Times New Roman"/>
-        </w:rPr>
-        <w:t>Полтергейст</w:t>
-      </w:r>
-      <w:r>
-        <w:rPr>
-          <w:rFonts w:ascii="Times New Roman" w:hAnsi="Times New Roman" w:cs="Times New Roman"/>
-        </w:rPr>
-        <w:t>»</w:t>
-      </w:r>
-      <w:r>
-        <w:rPr>
-          <w:rFonts w:ascii="Times New Roman" w:hAnsi="Times New Roman" w:cs="Times New Roman"/>
-        </w:rPr>
-        <w:t xml:space="preserve">, </w:t>
-      </w:r>
-      <w:r>
-        <w:rPr>
-          <w:rFonts w:ascii="Times New Roman" w:hAnsi="Times New Roman" w:cs="Times New Roman"/>
-        </w:rPr>
-        <w:t>«</w:t>
-      </w:r>
-      <w:r>
-        <w:rPr>
-          <w:rFonts w:ascii="Times New Roman" w:hAnsi="Times New Roman" w:cs="Times New Roman"/>
-        </w:rPr>
-        <w:t>Золотой молоток</w:t>
-      </w:r>
-      <w:r>
-        <w:rPr>
-          <w:rFonts w:ascii="Times New Roman" w:hAnsi="Times New Roman" w:cs="Times New Roman"/>
-        </w:rPr>
-        <w:t>»</w:t>
-      </w:r>
-      <w:r>
-        <w:rPr>
-          <w:rFonts w:ascii="Times New Roman" w:hAnsi="Times New Roman" w:cs="Times New Roman"/>
-        </w:rPr>
-        <w:t>.</w:t>
+        <w:t xml:space="preserve"> «Божественный объект», «Поток лавы», «Функциональная декомпозиция», «Полтергейст», «Золотой молоток».</w:t>
       </w:r>
     </w:p>
     <w:p>
@@ -9191,137 +8449,33 @@
         <w:rPr>
           <w:rFonts w:ascii="Times New Roman" w:hAnsi="Times New Roman" w:cs="Times New Roman"/>
         </w:rPr>
+        <w:t xml:space="preserve"> «Остров автоматизации», «</w:t>
+      </w:r>
+      <w:r>
+        <w:rPr>
+          <w:rFonts w:ascii="Times New Roman" w:hAnsi="Times New Roman" w:cs="Times New Roman"/>
+          <w:lang w:val="en-US"/>
+        </w:rPr>
+        <w:t>Stovepipe</w:t>
+      </w:r>
+      <w:r>
+        <w:rPr>
+          <w:rFonts w:ascii="Times New Roman" w:hAnsi="Times New Roman" w:cs="Times New Roman"/>
+        </w:rPr>
         <w:t xml:space="preserve"> </w:t>
       </w:r>
       <w:r>
         <w:rPr>
           <w:rFonts w:ascii="Times New Roman" w:hAnsi="Times New Roman" w:cs="Times New Roman"/>
-        </w:rPr>
-        <w:t>«</w:t>
-      </w:r>
-      <w:r>
-        <w:rPr>
-          <w:rFonts w:ascii="Times New Roman" w:hAnsi="Times New Roman" w:cs="Times New Roman"/>
-        </w:rPr>
-        <w:t>Остров автоматизации</w:t>
-      </w:r>
-      <w:r>
-        <w:rPr>
-          <w:rFonts w:ascii="Times New Roman" w:hAnsi="Times New Roman" w:cs="Times New Roman"/>
-        </w:rPr>
-        <w:t>»</w:t>
-      </w:r>
-      <w:r>
-        <w:rPr>
-          <w:rFonts w:ascii="Times New Roman" w:hAnsi="Times New Roman" w:cs="Times New Roman"/>
-        </w:rPr>
-        <w:t xml:space="preserve">, </w:t>
-      </w:r>
-      <w:proofErr w:type="spellStart"/>
-      <w:r>
-        <w:rPr>
-          <w:rFonts w:ascii="Times New Roman" w:hAnsi="Times New Roman" w:cs="Times New Roman"/>
-        </w:rPr>
-        <w:t>«</w:t>
-      </w:r>
-      <w:proofErr w:type="spellEnd"/>
-      <w:r>
-        <w:rPr>
-          <w:rFonts w:ascii="Times New Roman" w:hAnsi="Times New Roman" w:cs="Times New Roman"/>
           <w:lang w:val="en-US"/>
         </w:rPr>
-        <w:t>Stovepipe</w:t>
-      </w:r>
-      <w:r>
-        <w:rPr>
-          <w:rFonts w:ascii="Times New Roman" w:hAnsi="Times New Roman" w:cs="Times New Roman"/>
-        </w:rPr>
-        <w:t xml:space="preserve"> </w:t>
-      </w:r>
-      <w:r>
-        <w:rPr>
-          <w:rFonts w:ascii="Times New Roman" w:hAnsi="Times New Roman" w:cs="Times New Roman"/>
-          <w:lang w:val="en-US"/>
-        </w:rPr>
         <w:t>system</w:t>
       </w:r>
       <w:r>
         <w:rPr>
           <w:rFonts w:ascii="Times New Roman" w:hAnsi="Times New Roman" w:cs="Times New Roman"/>
         </w:rPr>
-        <w:t>»</w:t>
-      </w:r>
-      <w:r>
-        <w:rPr>
-          <w:rFonts w:ascii="Times New Roman" w:hAnsi="Times New Roman" w:cs="Times New Roman"/>
-        </w:rPr>
-        <w:t xml:space="preserve">, </w:t>
-      </w:r>
-      <w:r>
-        <w:rPr>
-          <w:rFonts w:ascii="Times New Roman" w:hAnsi="Times New Roman" w:cs="Times New Roman"/>
-        </w:rPr>
-        <w:t>«</w:t>
-      </w:r>
-      <w:r>
-        <w:rPr>
-          <w:rFonts w:ascii="Times New Roman" w:hAnsi="Times New Roman" w:cs="Times New Roman"/>
-        </w:rPr>
-        <w:t>Привязка к поставщику</w:t>
-      </w:r>
-      <w:r>
-        <w:rPr>
-          <w:rFonts w:ascii="Times New Roman" w:hAnsi="Times New Roman" w:cs="Times New Roman"/>
-        </w:rPr>
-        <w:t>»</w:t>
-      </w:r>
-      <w:r>
-        <w:rPr>
-          <w:rFonts w:ascii="Times New Roman" w:hAnsi="Times New Roman" w:cs="Times New Roman"/>
-        </w:rPr>
-        <w:t xml:space="preserve">, </w:t>
-      </w:r>
-      <w:r>
-        <w:rPr>
-          <w:rFonts w:ascii="Times New Roman" w:hAnsi="Times New Roman" w:cs="Times New Roman"/>
-        </w:rPr>
-        <w:t>«</w:t>
-      </w:r>
-      <w:r>
-        <w:rPr>
-          <w:rFonts w:ascii="Times New Roman" w:hAnsi="Times New Roman" w:cs="Times New Roman"/>
-        </w:rPr>
-        <w:t>Подразумеваемая архитектура</w:t>
-      </w:r>
-      <w:r>
-        <w:rPr>
-          <w:rFonts w:ascii="Times New Roman" w:hAnsi="Times New Roman" w:cs="Times New Roman"/>
-        </w:rPr>
-        <w:t>»</w:t>
-      </w:r>
-      <w:r>
-        <w:rPr>
-          <w:rFonts w:ascii="Times New Roman" w:hAnsi="Times New Roman" w:cs="Times New Roman"/>
-        </w:rPr>
-        <w:t xml:space="preserve">, </w:t>
-      </w:r>
-      <w:r>
-        <w:rPr>
-          <w:rFonts w:ascii="Times New Roman" w:hAnsi="Times New Roman" w:cs="Times New Roman"/>
-        </w:rPr>
-        <w:t>«</w:t>
-      </w:r>
-      <w:r>
-        <w:rPr>
-          <w:rFonts w:ascii="Times New Roman" w:hAnsi="Times New Roman" w:cs="Times New Roman"/>
-        </w:rPr>
-        <w:t>Проектирование комитетом</w:t>
-      </w:r>
-      <w:r>
-        <w:rPr>
-          <w:rFonts w:ascii="Times New Roman" w:hAnsi="Times New Roman" w:cs="Times New Roman"/>
-        </w:rPr>
-        <w:t>»</w:t>
+        <w:t>», «Привязка к поставщику», «Подразумеваемая архитектура», «Проектирование комитетом»</w:t>
       </w:r>
     </w:p>
     <w:p>
@@ -9573,19 +8727,7 @@
         <w:rPr>
           <w:rFonts w:ascii="Times New Roman" w:hAnsi="Times New Roman" w:cs="Times New Roman"/>
         </w:rPr>
-        <w:t xml:space="preserve">, основные структурные </w:t>
-      </w:r>
-      <w:r>
-        <w:rPr>
-          <w:rFonts w:ascii="Times New Roman" w:hAnsi="Times New Roman" w:cs="Times New Roman"/>
-        </w:rPr>
-        <w:t>э</w:t>
-      </w:r>
-      <w:r>
-        <w:rPr>
-          <w:rFonts w:ascii="Times New Roman" w:hAnsi="Times New Roman" w:cs="Times New Roman"/>
-        </w:rPr>
-        <w:t>лементы модели предметной области.</w:t>
+        <w:t>, основные структурные элементы модели предметной области.</w:t>
       </w:r>
     </w:p>
     <w:p>
@@ -9603,79 +8745,7 @@
         <w:rPr>
           <w:rFonts w:ascii="Times New Roman" w:hAnsi="Times New Roman" w:cs="Times New Roman"/>
         </w:rPr>
-        <w:t xml:space="preserve">Паттерны </w:t>
-      </w:r>
-      <w:r>
-        <w:rPr>
-          <w:rFonts w:ascii="Times New Roman" w:hAnsi="Times New Roman" w:cs="Times New Roman"/>
-        </w:rPr>
-        <w:t>«</w:t>
-      </w:r>
-      <w:r>
-        <w:rPr>
-          <w:rFonts w:ascii="Times New Roman" w:hAnsi="Times New Roman" w:cs="Times New Roman"/>
-        </w:rPr>
-        <w:t>Агрегат</w:t>
-      </w:r>
-      <w:r>
-        <w:rPr>
-          <w:rFonts w:ascii="Times New Roman" w:hAnsi="Times New Roman" w:cs="Times New Roman"/>
-        </w:rPr>
-        <w:t>»</w:t>
-      </w:r>
-      <w:r>
-        <w:rPr>
-          <w:rFonts w:ascii="Times New Roman" w:hAnsi="Times New Roman" w:cs="Times New Roman"/>
-        </w:rPr>
-        <w:t xml:space="preserve">, </w:t>
-      </w:r>
-      <w:r>
-        <w:rPr>
-          <w:rFonts w:ascii="Times New Roman" w:hAnsi="Times New Roman" w:cs="Times New Roman"/>
-        </w:rPr>
-        <w:t>«</w:t>
-      </w:r>
-      <w:r>
-        <w:rPr>
-          <w:rFonts w:ascii="Times New Roman" w:hAnsi="Times New Roman" w:cs="Times New Roman"/>
-        </w:rPr>
-        <w:t>Фабрика</w:t>
-      </w:r>
-      <w:r>
-        <w:rPr>
-          <w:rFonts w:ascii="Times New Roman" w:hAnsi="Times New Roman" w:cs="Times New Roman"/>
-        </w:rPr>
-        <w:t>»</w:t>
-      </w:r>
-      <w:r>
-        <w:rPr>
-          <w:rFonts w:ascii="Times New Roman" w:hAnsi="Times New Roman" w:cs="Times New Roman"/>
-        </w:rPr>
-        <w:t xml:space="preserve">, </w:t>
-      </w:r>
-      <w:r>
-        <w:rPr>
-          <w:rFonts w:ascii="Times New Roman" w:hAnsi="Times New Roman" w:cs="Times New Roman"/>
-        </w:rPr>
-        <w:t>«</w:t>
-      </w:r>
-      <w:r>
-        <w:rPr>
-          <w:rFonts w:ascii="Times New Roman" w:hAnsi="Times New Roman" w:cs="Times New Roman"/>
-        </w:rPr>
-        <w:t>Репозиторий</w:t>
-      </w:r>
-      <w:r>
-        <w:rPr>
-          <w:rFonts w:ascii="Times New Roman" w:hAnsi="Times New Roman" w:cs="Times New Roman"/>
-        </w:rPr>
-        <w:t>»</w:t>
-      </w:r>
-      <w:r>
-        <w:rPr>
-          <w:rFonts w:ascii="Times New Roman" w:hAnsi="Times New Roman" w:cs="Times New Roman"/>
-        </w:rPr>
-        <w:t>.</w:t>
+        <w:t>Паттерны «Агрегат», «Фабрика», «Репозиторий».</w:t>
       </w:r>
     </w:p>
     <w:p>
@@ -10921,84 +9991,49 @@
           <w:rFonts w:ascii="Times New Roman" w:hAnsi="Times New Roman" w:cs="Times New Roman"/>
           <w:lang w:val="en-US"/>
         </w:rPr>
-        <w:t>. Software Architecture, Berlin,</w:t>
-      </w:r>
+        <w:t xml:space="preserve">. Software Architecture, Berlin, </w:t>
+      </w:r>
+      <w:proofErr w:type="gramStart"/>
       <w:r>
         <w:rPr>
           <w:rFonts w:ascii="Times New Roman" w:hAnsi="Times New Roman" w:cs="Times New Roman"/>
           <w:lang w:val="en-US"/>
         </w:rPr>
+        <w:t>Heidelberg :</w:t>
+      </w:r>
+      <w:proofErr w:type="gramEnd"/>
+      <w:r>
+        <w:rPr>
+          <w:rFonts w:ascii="Times New Roman" w:hAnsi="Times New Roman" w:cs="Times New Roman"/>
+          <w:lang w:val="en-US"/>
+        </w:rPr>
+        <w:t xml:space="preserve"> Springer Berlin Heidelberg, 2008, 337pp., URL: https://find.library.spbu.ru/vufind/Record/978-3- 540-74343- 9 (</w:t>
+      </w:r>
+      <w:r>
+        <w:rPr>
+          <w:rFonts w:ascii="Times New Roman" w:hAnsi="Times New Roman" w:cs="Times New Roman"/>
+        </w:rPr>
+        <w:t>дата</w:t>
+      </w:r>
+      <w:r>
+        <w:rPr>
+          <w:rFonts w:ascii="Times New Roman" w:hAnsi="Times New Roman" w:cs="Times New Roman"/>
+          <w:lang w:val="en-US"/>
+        </w:rPr>
         <w:t xml:space="preserve"> </w:t>
       </w:r>
-      <w:proofErr w:type="gramStart"/>
+      <w:r>
+        <w:rPr>
+          <w:rFonts w:ascii="Times New Roman" w:hAnsi="Times New Roman" w:cs="Times New Roman"/>
+        </w:rPr>
+        <w:t>обращения</w:t>
+      </w:r>
       <w:r>
         <w:rPr>
           <w:rFonts w:ascii="Times New Roman" w:hAnsi="Times New Roman" w:cs="Times New Roman"/>
           <w:lang w:val="en-US"/>
         </w:rPr>
-        <w:t>Heidelberg :</w:t>
-      </w:r>
-      <w:proofErr w:type="gramEnd"/>
-      <w:r>
-        <w:rPr>
-          <w:rFonts w:ascii="Times New Roman" w:hAnsi="Times New Roman" w:cs="Times New Roman"/>
-          <w:lang w:val="en-US"/>
-        </w:rPr>
-        <w:t xml:space="preserve"> Springer Berlin Heidelberg, 2008, 337pp., URL:</w:t>
-      </w:r>
-      <w:r>
-        <w:rPr>
-          <w:rFonts w:ascii="Times New Roman" w:hAnsi="Times New Roman" w:cs="Times New Roman"/>
-          <w:lang w:val="en-US"/>
-        </w:rPr>
-        <w:t xml:space="preserve"> </w:t>
-      </w:r>
-      <w:r>
-        <w:rPr>
-          <w:rFonts w:ascii="Times New Roman" w:hAnsi="Times New Roman" w:cs="Times New Roman"/>
-          <w:lang w:val="en-US"/>
-        </w:rPr>
-        <w:t>https://find.library.spbu.ru/vufind/Record/978-3- 540-74343- 9 (</w:t>
-      </w:r>
-      <w:r>
-        <w:rPr>
-          <w:rFonts w:ascii="Times New Roman" w:hAnsi="Times New Roman" w:cs="Times New Roman"/>
-        </w:rPr>
-        <w:t>дата</w:t>
-      </w:r>
-      <w:r>
-        <w:rPr>
-          <w:rFonts w:ascii="Times New Roman" w:hAnsi="Times New Roman" w:cs="Times New Roman"/>
-          <w:lang w:val="en-US"/>
-        </w:rPr>
-        <w:t xml:space="preserve"> </w:t>
-      </w:r>
-      <w:r>
-        <w:rPr>
-          <w:rFonts w:ascii="Times New Roman" w:hAnsi="Times New Roman" w:cs="Times New Roman"/>
-        </w:rPr>
-        <w:t>обращения</w:t>
-      </w:r>
-      <w:r>
-        <w:rPr>
-          <w:rFonts w:ascii="Times New Roman" w:hAnsi="Times New Roman" w:cs="Times New Roman"/>
-          <w:lang w:val="en-US"/>
-        </w:rPr>
-        <w:t>:</w:t>
-      </w:r>
-      <w:r>
-        <w:rPr>
-          <w:rFonts w:ascii="Times New Roman" w:hAnsi="Times New Roman" w:cs="Times New Roman"/>
-          <w:lang w:val="en-US"/>
-        </w:rPr>
-        <w:t xml:space="preserve"> </w:t>
-      </w:r>
-      <w:r>
-        <w:rPr>
-          <w:rFonts w:ascii="Times New Roman" w:hAnsi="Times New Roman" w:cs="Times New Roman"/>
-          <w:lang w:val="en-US"/>
-        </w:rPr>
-        <w:t>15.01.2017</w:t>
+        <w:t>: 15.01.2017</w:t>
       </w:r>
       <w:r>
         <w:rPr>
@@ -11032,91 +10067,49 @@
           <w:rFonts w:ascii="Times New Roman" w:hAnsi="Times New Roman" w:cs="Times New Roman"/>
           <w:lang w:val="en-US"/>
         </w:rPr>
-        <w:t>2Bjøner, Dines. Software Engineering 3: Domains, Requirements, and Software</w:t>
-      </w:r>
+        <w:t xml:space="preserve">2Bjøner, Dines. Software Engineering 3: Domains, Requirements, and Software Design, Berlin, </w:t>
+      </w:r>
+      <w:proofErr w:type="gramStart"/>
       <w:r>
         <w:rPr>
           <w:rFonts w:ascii="Times New Roman" w:hAnsi="Times New Roman" w:cs="Times New Roman"/>
           <w:lang w:val="en-US"/>
         </w:rPr>
+        <w:t>Heidelberg :</w:t>
+      </w:r>
+      <w:proofErr w:type="gramEnd"/>
+      <w:r>
+        <w:rPr>
+          <w:rFonts w:ascii="Times New Roman" w:hAnsi="Times New Roman" w:cs="Times New Roman"/>
+          <w:lang w:val="en-US"/>
+        </w:rPr>
+        <w:t xml:space="preserve"> Springer Berlin Heidelberg, 2006, 768pp., URL: https://find.library.spbu.ru/vufind/Record/978-3- 540-33653- 2 (</w:t>
+      </w:r>
+      <w:r>
+        <w:rPr>
+          <w:rFonts w:ascii="Times New Roman" w:hAnsi="Times New Roman" w:cs="Times New Roman"/>
+        </w:rPr>
+        <w:t>дата</w:t>
+      </w:r>
+      <w:r>
+        <w:rPr>
+          <w:rFonts w:ascii="Times New Roman" w:hAnsi="Times New Roman" w:cs="Times New Roman"/>
+          <w:lang w:val="en-US"/>
+        </w:rPr>
         <w:t xml:space="preserve"> </w:t>
       </w:r>
       <w:r>
         <w:rPr>
           <w:rFonts w:ascii="Times New Roman" w:hAnsi="Times New Roman" w:cs="Times New Roman"/>
+        </w:rPr>
+        <w:t>обращения</w:t>
+      </w:r>
+      <w:r>
+        <w:rPr>
+          <w:rFonts w:ascii="Times New Roman" w:hAnsi="Times New Roman" w:cs="Times New Roman"/>
           <w:lang w:val="en-US"/>
         </w:rPr>
-        <w:t xml:space="preserve">Design, Berlin, </w:t>
-      </w:r>
-      <w:proofErr w:type="gramStart"/>
-      <w:r>
-        <w:rPr>
-          <w:rFonts w:ascii="Times New Roman" w:hAnsi="Times New Roman" w:cs="Times New Roman"/>
-          <w:lang w:val="en-US"/>
-        </w:rPr>
-        <w:t>Heidelberg :</w:t>
-      </w:r>
-      <w:proofErr w:type="gramEnd"/>
-      <w:r>
-        <w:rPr>
-          <w:rFonts w:ascii="Times New Roman" w:hAnsi="Times New Roman" w:cs="Times New Roman"/>
-          <w:lang w:val="en-US"/>
-        </w:rPr>
-        <w:t xml:space="preserve"> Springer Berlin Heidelberg, 2006, 768pp., URL:</w:t>
-      </w:r>
-      <w:r>
-        <w:rPr>
-          <w:rFonts w:ascii="Times New Roman" w:hAnsi="Times New Roman" w:cs="Times New Roman"/>
-          <w:lang w:val="en-US"/>
-        </w:rPr>
-        <w:t xml:space="preserve"> </w:t>
-      </w:r>
-      <w:r>
-        <w:rPr>
-          <w:rFonts w:ascii="Times New Roman" w:hAnsi="Times New Roman" w:cs="Times New Roman"/>
-          <w:lang w:val="en-US"/>
-        </w:rPr>
-        <w:t>https://find.library.spbu.ru/vufind/Record/978-3- 540-33653- 2 (</w:t>
-      </w:r>
-      <w:r>
-        <w:rPr>
-          <w:rFonts w:ascii="Times New Roman" w:hAnsi="Times New Roman" w:cs="Times New Roman"/>
-        </w:rPr>
-        <w:t>дата</w:t>
-      </w:r>
-      <w:r>
-        <w:rPr>
-          <w:rFonts w:ascii="Times New Roman" w:hAnsi="Times New Roman" w:cs="Times New Roman"/>
-          <w:lang w:val="en-US"/>
-        </w:rPr>
-        <w:t xml:space="preserve"> </w:t>
-      </w:r>
-      <w:r>
-        <w:rPr>
-          <w:rFonts w:ascii="Times New Roman" w:hAnsi="Times New Roman" w:cs="Times New Roman"/>
-        </w:rPr>
-        <w:t>обращения</w:t>
-      </w:r>
-      <w:r>
-        <w:rPr>
-          <w:rFonts w:ascii="Times New Roman" w:hAnsi="Times New Roman" w:cs="Times New Roman"/>
-          <w:lang w:val="en-US"/>
-        </w:rPr>
-        <w:t>:</w:t>
-      </w:r>
-      <w:r>
-        <w:rPr>
-          <w:rFonts w:ascii="Times New Roman" w:hAnsi="Times New Roman" w:cs="Times New Roman"/>
-          <w:lang w:val="en-US"/>
-        </w:rPr>
-        <w:t xml:space="preserve"> </w:t>
-      </w:r>
-      <w:r>
-        <w:rPr>
-          <w:rFonts w:ascii="Times New Roman" w:hAnsi="Times New Roman" w:cs="Times New Roman"/>
-          <w:lang w:val="en-US"/>
-        </w:rPr>
-        <w:t>15.01.2017</w:t>
+        <w:t>: 15.01.2017</w:t>
       </w:r>
       <w:r>
         <w:rPr>
@@ -11197,44 +10190,23 @@
           <w:rFonts w:ascii="Times New Roman" w:hAnsi="Times New Roman" w:cs="Times New Roman"/>
           <w:lang w:val="en-US"/>
         </w:rPr>
-        <w:t>, Kai. Schmidt, Günter. Handbook on Architectures of Information</w:t>
-      </w:r>
+        <w:t xml:space="preserve">, Kai. Schmidt, Günter. Handbook on Architectures of Information Systems, Berlin, </w:t>
+      </w:r>
+      <w:proofErr w:type="gramStart"/>
       <w:r>
         <w:rPr>
           <w:rFonts w:ascii="Times New Roman" w:hAnsi="Times New Roman" w:cs="Times New Roman"/>
           <w:lang w:val="en-US"/>
         </w:rPr>
-        <w:t xml:space="preserve"> </w:t>
-      </w:r>
+        <w:t>Heidelberg :</w:t>
+      </w:r>
+      <w:proofErr w:type="gramEnd"/>
       <w:r>
         <w:rPr>
           <w:rFonts w:ascii="Times New Roman" w:hAnsi="Times New Roman" w:cs="Times New Roman"/>
           <w:lang w:val="en-US"/>
         </w:rPr>
-        <w:t xml:space="preserve">Systems, Berlin, </w:t>
-      </w:r>
-      <w:proofErr w:type="gramStart"/>
-      <w:r>
-        <w:rPr>
-          <w:rFonts w:ascii="Times New Roman" w:hAnsi="Times New Roman" w:cs="Times New Roman"/>
-          <w:lang w:val="en-US"/>
-        </w:rPr>
-        <w:t>Heidelberg :</w:t>
-      </w:r>
-      <w:proofErr w:type="gramEnd"/>
-      <w:r>
-        <w:rPr>
-          <w:rFonts w:ascii="Times New Roman" w:hAnsi="Times New Roman" w:cs="Times New Roman"/>
-          <w:lang w:val="en-US"/>
-        </w:rPr>
-        <w:t xml:space="preserve"> Springer Berlin Heidelberg, 2006, 896pp., URL:</w:t>
-      </w:r>
-      <w:r>
-        <w:rPr>
-          <w:rFonts w:ascii="Times New Roman" w:hAnsi="Times New Roman" w:cs="Times New Roman"/>
-          <w:lang w:val="en-US"/>
-        </w:rPr>
-        <w:t xml:space="preserve"> </w:t>
+        <w:t xml:space="preserve"> Springer Berlin Heidelberg, 2006, 896pp., URL: </w:t>
       </w:r>
       <w:r>
         <w:rPr>
@@ -11268,21 +10240,7 @@
           <w:rFonts w:ascii="Times New Roman" w:hAnsi="Times New Roman" w:cs="Times New Roman"/>
           <w:lang w:val="en-US"/>
         </w:rPr>
-        <w:t>:</w:t>
-      </w:r>
-      <w:r>
-        <w:rPr>
-          <w:rFonts w:ascii="Times New Roman" w:hAnsi="Times New Roman" w:cs="Times New Roman"/>
-          <w:lang w:val="en-US"/>
-        </w:rPr>
-        <w:t xml:space="preserve"> </w:t>
-      </w:r>
-      <w:r>
-        <w:rPr>
-          <w:rFonts w:ascii="Times New Roman" w:hAnsi="Times New Roman" w:cs="Times New Roman"/>
-          <w:lang w:val="en-US"/>
-        </w:rPr>
-        <w:t>15.01.2017</w:t>
+        <w:t>: 15.01.2017</w:t>
       </w:r>
       <w:r>
         <w:rPr>
@@ -11395,15 +10353,7 @@
         <w:rPr>
           <w:rFonts w:ascii="Times New Roman" w:hAnsi="Times New Roman" w:cs="Times New Roman"/>
         </w:rPr>
-        <w:t xml:space="preserve"> Тимофей Александрович, кандидат технических наук, доцент кафедры системного программирования, t.bry</w:t>
-      </w:r>
-      <w:bookmarkStart w:id="0" w:name="_GoBack"/>
-      <w:bookmarkEnd w:id="0"/>
-      <w:r>
-        <w:rPr>
-          <w:rFonts w:ascii="Times New Roman" w:hAnsi="Times New Roman" w:cs="Times New Roman"/>
-        </w:rPr>
-        <w:t>ksin@spbu.ru</w:t>
+        <w:t xml:space="preserve"> Тимофей Александрович, кандидат технических наук, доцент кафедры системного программирования, t.bryksin@spbu.ru</w:t>
       </w:r>
     </w:p>
     <w:sectPr>
@@ -11485,6 +10435,7 @@
         <w:docPartUnique/>
       </w:docPartObj>
     </w:sdtPr>
+    <w:sdtEndPr/>
     <w:sdtContent>
       <w:p>
         <w:pPr>

</xml_diff>